<commit_message>
General / Database - added first tables mappings
</commit_message>
<xml_diff>
--- a/DisciplesBattleSimulator/src/dev/Development.docx
+++ b/DisciplesBattleSimulator/src/dev/Development.docx
@@ -10,11 +10,25 @@
         <w:t>Analiza</w:t>
       </w:r>
     </w:p>
+    <w:p>
+      <w:pPr>
+        <w:pStyle w:val="Nagwek3"/>
+        <w:spacing w:line="240" w:lineRule="auto"/>
+        <w:rPr>
+          <w:lang w:eastAsia="en-US"/>
+        </w:rPr>
+      </w:pPr>
+      <w:r>
+        <w:rPr>
+          <w:lang w:eastAsia="en-US"/>
+        </w:rPr>
+        <w:t>Mocne strony</w:t>
+      </w:r>
+    </w:p>
     <w:tbl>
       <w:tblPr>
         <w:tblStyle w:val="Tabela-Siatka"/>
         <w:tblW w:w="0" w:type="auto"/>
-        <w:tblInd w:w="0" w:type="dxa"/>
         <w:tblBorders>
           <w:top w:val="single" w:sz="4" w:space="0" w:color="BFBFBF" w:themeColor="background1" w:themeShade="BF"/>
           <w:left w:val="single" w:sz="4" w:space="0" w:color="BFBFBF" w:themeColor="background1" w:themeShade="BF"/>
@@ -28,7 +42,7 @@
       </w:tblPr>
       <w:tblGrid>
         <w:gridCol w:w="3936"/>
-        <w:gridCol w:w="5276"/>
+        <w:gridCol w:w="5352"/>
       </w:tblGrid>
       <w:tr>
         <w:tc>
@@ -41,21 +55,32 @@
               <w:right w:val="single" w:sz="4" w:space="0" w:color="BFBFBF" w:themeColor="background1" w:themeShade="BF"/>
             </w:tcBorders>
             <w:shd w:val="clear" w:color="auto" w:fill="DAEEF3" w:themeFill="accent5" w:themeFillTint="33"/>
+            <w:vAlign w:val="center"/>
             <w:hideMark/>
           </w:tcPr>
           <w:p>
             <w:pPr>
-              <w:pStyle w:val="Nagwek3"/>
+              <w:spacing w:before="120" w:after="120"/>
               <w:jc w:val="center"/>
+              <w:rPr>
+                <w:b/>
+                <w:i/>
+                <w:sz w:val="28"/>
+              </w:rPr>
             </w:pPr>
             <w:r>
+              <w:rPr>
+                <w:b/>
+                <w:i/>
+                <w:sz w:val="28"/>
+              </w:rPr>
               <w:t>Mocne strony</w:t>
             </w:r>
           </w:p>
         </w:tc>
         <w:tc>
           <w:tcPr>
-            <w:tcW w:w="5276" w:type="dxa"/>
+            <w:tcW w:w="5352" w:type="dxa"/>
             <w:tcBorders>
               <w:top w:val="single" w:sz="4" w:space="0" w:color="BFBFBF" w:themeColor="background1" w:themeShade="BF"/>
               <w:left w:val="single" w:sz="4" w:space="0" w:color="BFBFBF" w:themeColor="background1" w:themeShade="BF"/>
@@ -68,10 +93,19 @@
           </w:tcPr>
           <w:p>
             <w:pPr>
-              <w:pStyle w:val="Nagwek3"/>
               <w:jc w:val="center"/>
+              <w:rPr>
+                <w:b/>
+                <w:i/>
+                <w:sz w:val="28"/>
+              </w:rPr>
             </w:pPr>
             <w:r>
+              <w:rPr>
+                <w:b/>
+                <w:i/>
+                <w:sz w:val="28"/>
+              </w:rPr>
               <w:t>Rozwiązania</w:t>
             </w:r>
           </w:p>
@@ -79,7 +113,7 @@
       </w:tr>
       <w:tr>
         <w:trPr>
-          <w:trHeight w:val="2035"/>
+          <w:trHeight w:val="20"/>
         </w:trPr>
         <w:tc>
           <w:tcPr>
@@ -176,7 +210,7 @@
         </w:tc>
         <w:tc>
           <w:tcPr>
-            <w:tcW w:w="5276" w:type="dxa"/>
+            <w:tcW w:w="5352" w:type="dxa"/>
             <w:tcBorders>
               <w:top w:val="single" w:sz="4" w:space="0" w:color="BFBFBF" w:themeColor="background1" w:themeShade="BF"/>
               <w:left w:val="single" w:sz="4" w:space="0" w:color="BFBFBF" w:themeColor="background1" w:themeShade="BF"/>
@@ -193,12 +227,14 @@
                 <w:numId w:val="5"/>
               </w:numPr>
               <w:rPr>
+                <w:color w:val="808080" w:themeColor="background1" w:themeShade="80"/>
                 <w:sz w:val="24"/>
                 <w:szCs w:val="26"/>
               </w:rPr>
             </w:pPr>
             <w:r>
               <w:rPr>
+                <w:color w:val="808080" w:themeColor="background1" w:themeShade="80"/>
                 <w:sz w:val="24"/>
                 <w:szCs w:val="26"/>
               </w:rPr>
@@ -206,6 +242,7 @@
             </w:r>
             <w:r>
               <w:rPr>
+                <w:color w:val="808080" w:themeColor="background1" w:themeShade="80"/>
                 <w:sz w:val="24"/>
                 <w:szCs w:val="26"/>
               </w:rPr>
@@ -213,10 +250,191 @@
             </w:r>
             <w:r>
               <w:rPr>
+                <w:color w:val="808080" w:themeColor="background1" w:themeShade="80"/>
                 <w:sz w:val="24"/>
                 <w:szCs w:val="26"/>
               </w:rPr>
               <w:t>= zwiększanie ich poziomu,</w:t>
+            </w:r>
+          </w:p>
+          <w:p>
+            <w:pPr>
+              <w:pStyle w:val="Akapitzlist"/>
+              <w:numPr>
+                <w:ilvl w:val="1"/>
+                <w:numId w:val="5"/>
+              </w:numPr>
+              <w:rPr>
+                <w:color w:val="808080" w:themeColor="background1" w:themeShade="80"/>
+                <w:sz w:val="24"/>
+                <w:szCs w:val="26"/>
+              </w:rPr>
+            </w:pPr>
+            <w:r>
+              <w:rPr>
+                <w:color w:val="808080" w:themeColor="background1" w:themeShade="80"/>
+                <w:sz w:val="24"/>
+                <w:szCs w:val="26"/>
+              </w:rPr>
+              <w:t>każdy poziom ewolucji jednostki określa max. poziom, do którego dana umiejętność może być rozwinięta</w:t>
+            </w:r>
+          </w:p>
+          <w:p>
+            <w:pPr>
+              <w:pStyle w:val="Akapitzlist"/>
+              <w:numPr>
+                <w:ilvl w:val="1"/>
+                <w:numId w:val="5"/>
+              </w:numPr>
+              <w:rPr>
+                <w:color w:val="808080" w:themeColor="background1" w:themeShade="80"/>
+                <w:sz w:val="24"/>
+                <w:szCs w:val="26"/>
+              </w:rPr>
+            </w:pPr>
+            <w:r>
+              <w:rPr>
+                <w:color w:val="808080" w:themeColor="background1" w:themeShade="80"/>
+                <w:sz w:val="24"/>
+                <w:szCs w:val="26"/>
+              </w:rPr>
+              <w:t xml:space="preserve">rozwój umiejętności jest skończony </w:t>
+            </w:r>
+            <w:r>
+              <w:rPr>
+                <w:color w:val="808080" w:themeColor="background1" w:themeShade="80"/>
+                <w:sz w:val="24"/>
+                <w:szCs w:val="26"/>
+              </w:rPr>
+              <w:br/>
+              <w:t xml:space="preserve">i zależy od ostatniej jednostki </w:t>
+            </w:r>
+            <w:r>
+              <w:rPr>
+                <w:color w:val="808080" w:themeColor="background1" w:themeShade="80"/>
+                <w:sz w:val="24"/>
+                <w:szCs w:val="26"/>
+              </w:rPr>
+              <w:br/>
+              <w:t>w drzewku,</w:t>
+            </w:r>
+          </w:p>
+          <w:p>
+            <w:pPr>
+              <w:pStyle w:val="Akapitzlist"/>
+              <w:numPr>
+                <w:ilvl w:val="0"/>
+                <w:numId w:val="5"/>
+              </w:numPr>
+              <w:rPr>
+                <w:color w:val="808080" w:themeColor="background1" w:themeShade="80"/>
+              </w:rPr>
+            </w:pPr>
+            <w:r>
+              <w:rPr>
+                <w:color w:val="808080" w:themeColor="background1" w:themeShade="80"/>
+                <w:sz w:val="24"/>
+                <w:szCs w:val="26"/>
+              </w:rPr>
+              <w:t xml:space="preserve">Co poziom wybieramy </w:t>
+            </w:r>
+            <w:r>
+              <w:rPr>
+                <w:color w:val="808080" w:themeColor="background1" w:themeShade="80"/>
+                <w:sz w:val="24"/>
+                <w:szCs w:val="26"/>
+                <w:u w:val="single"/>
+              </w:rPr>
+              <w:t>tylko</w:t>
+            </w:r>
+            <w:r>
+              <w:rPr>
+                <w:color w:val="808080" w:themeColor="background1" w:themeShade="80"/>
+                <w:sz w:val="24"/>
+                <w:szCs w:val="26"/>
+              </w:rPr>
+              <w:t xml:space="preserve"> </w:t>
+            </w:r>
+            <w:r>
+              <w:rPr>
+                <w:color w:val="808080" w:themeColor="background1" w:themeShade="80"/>
+                <w:sz w:val="24"/>
+                <w:szCs w:val="26"/>
+              </w:rPr>
+              <w:t xml:space="preserve">stałe </w:t>
+            </w:r>
+            <w:r>
+              <w:rPr>
+                <w:color w:val="808080" w:themeColor="background1" w:themeShade="80"/>
+                <w:sz w:val="24"/>
+                <w:szCs w:val="26"/>
+              </w:rPr>
+              <w:t xml:space="preserve">bonusy do </w:t>
+            </w:r>
+            <w:r>
+              <w:rPr>
+                <w:color w:val="808080" w:themeColor="background1" w:themeShade="80"/>
+                <w:sz w:val="24"/>
+                <w:szCs w:val="26"/>
+              </w:rPr>
+              <w:t>określonych</w:t>
+            </w:r>
+            <w:r>
+              <w:rPr>
+                <w:color w:val="808080" w:themeColor="background1" w:themeShade="80"/>
+                <w:sz w:val="24"/>
+                <w:szCs w:val="26"/>
+              </w:rPr>
+              <w:t xml:space="preserve"> statystyk, </w:t>
+            </w:r>
+            <w:r>
+              <w:rPr>
+                <w:color w:val="808080" w:themeColor="background1" w:themeShade="80"/>
+                <w:sz w:val="24"/>
+                <w:szCs w:val="26"/>
+              </w:rPr>
+              <w:t>które będ</w:t>
+            </w:r>
+            <w:r>
+              <w:rPr>
+                <w:color w:val="808080" w:themeColor="background1" w:themeShade="80"/>
+                <w:sz w:val="24"/>
+                <w:szCs w:val="26"/>
+              </w:rPr>
+              <w:t>ą</w:t>
+            </w:r>
+            <w:r>
+              <w:rPr>
+                <w:color w:val="808080" w:themeColor="background1" w:themeShade="80"/>
+                <w:sz w:val="24"/>
+                <w:szCs w:val="26"/>
+              </w:rPr>
+              <w:t xml:space="preserve"> je zwiększać o poziom,</w:t>
+            </w:r>
+          </w:p>
+          <w:p>
+            <w:pPr>
+              <w:pStyle w:val="Akapitzlist"/>
+              <w:numPr>
+                <w:ilvl w:val="1"/>
+                <w:numId w:val="5"/>
+              </w:numPr>
+            </w:pPr>
+            <w:r>
+              <w:rPr>
+                <w:color w:val="808080" w:themeColor="background1" w:themeShade="80"/>
+                <w:sz w:val="24"/>
+                <w:szCs w:val="26"/>
+              </w:rPr>
+              <w:t xml:space="preserve"> </w:t>
+            </w:r>
+            <w:r>
+              <w:rPr>
+                <w:color w:val="808080" w:themeColor="background1" w:themeShade="80"/>
+                <w:sz w:val="24"/>
+                <w:szCs w:val="26"/>
+              </w:rPr>
+              <w:t>np. +5% do HP = każdy poziom to dodatkowe 5% zwiększenia HP</w:t>
             </w:r>
           </w:p>
           <w:p>
@@ -229,74 +447,11 @@
             </w:pPr>
             <w:r>
               <w:rPr>
-                <w:sz w:val="24"/>
-                <w:szCs w:val="26"/>
-              </w:rPr>
-              <w:t xml:space="preserve">Co poziom wybieramy </w:t>
-            </w:r>
-            <w:r>
-              <w:rPr>
-                <w:sz w:val="24"/>
-                <w:szCs w:val="26"/>
-                <w:u w:val="single"/>
-              </w:rPr>
-              <w:t>tylko</w:t>
-            </w:r>
-            <w:r>
-              <w:rPr>
-                <w:sz w:val="24"/>
-                <w:szCs w:val="26"/>
-              </w:rPr>
-              <w:t xml:space="preserve"> </w:t>
-            </w:r>
-            <w:r>
-              <w:rPr>
-                <w:sz w:val="24"/>
-                <w:szCs w:val="26"/>
-              </w:rPr>
-              <w:t xml:space="preserve">stałe </w:t>
-            </w:r>
-            <w:r>
-              <w:rPr>
-                <w:sz w:val="24"/>
-                <w:szCs w:val="26"/>
-              </w:rPr>
-              <w:t xml:space="preserve">bonusy do </w:t>
-            </w:r>
-            <w:r>
-              <w:rPr>
-                <w:sz w:val="24"/>
-                <w:szCs w:val="26"/>
-              </w:rPr>
-              <w:t>określonych</w:t>
-            </w:r>
-            <w:r>
-              <w:rPr>
-                <w:sz w:val="24"/>
-                <w:szCs w:val="26"/>
-              </w:rPr>
-              <w:t xml:space="preserve"> statystyk, </w:t>
-            </w:r>
-            <w:r>
-              <w:rPr>
-                <w:sz w:val="24"/>
-                <w:szCs w:val="26"/>
-              </w:rPr>
-              <w:t>które będ</w:t>
-            </w:r>
-            <w:r>
-              <w:rPr>
-                <w:sz w:val="24"/>
-                <w:szCs w:val="26"/>
-              </w:rPr>
-              <w:t>ą</w:t>
-            </w:r>
-            <w:r>
-              <w:rPr>
-                <w:sz w:val="24"/>
-                <w:szCs w:val="26"/>
-              </w:rPr>
-              <w:t xml:space="preserve"> je zwiększać o poziom,</w:t>
+                <w:color w:val="808080" w:themeColor="background1" w:themeShade="80"/>
+                <w:sz w:val="24"/>
+                <w:szCs w:val="26"/>
+              </w:rPr>
+              <w:t>Zdobywanie poziomów w czasie bitwy</w:t>
             </w:r>
           </w:p>
           <w:p>
@@ -306,131 +461,22 @@
                 <w:ilvl w:val="1"/>
                 <w:numId w:val="5"/>
               </w:numPr>
+              <w:rPr>
+                <w:color w:val="808080" w:themeColor="background1" w:themeShade="80"/>
+              </w:rPr>
             </w:pPr>
             <w:r>
               <w:rPr>
-                <w:sz w:val="24"/>
-                <w:szCs w:val="26"/>
-              </w:rPr>
-              <w:t xml:space="preserve"> </w:t>
-            </w:r>
-            <w:r>
-              <w:rPr>
-                <w:sz w:val="24"/>
-                <w:szCs w:val="26"/>
-              </w:rPr>
-              <w:t>np. +5% do HP = każdy poziom to dodatkowe 5% zwiększenia HP</w:t>
-            </w:r>
-          </w:p>
-        </w:tc>
-      </w:tr>
-      <w:tr>
-        <w:tc>
-          <w:tcPr>
-            <w:tcW w:w="3936" w:type="dxa"/>
-            <w:tcBorders>
-              <w:top w:val="single" w:sz="4" w:space="0" w:color="BFBFBF" w:themeColor="background1" w:themeShade="BF"/>
-              <w:left w:val="single" w:sz="4" w:space="0" w:color="BFBFBF" w:themeColor="background1" w:themeShade="BF"/>
-              <w:bottom w:val="single" w:sz="4" w:space="0" w:color="BFBFBF" w:themeColor="background1" w:themeShade="BF"/>
-              <w:right w:val="single" w:sz="4" w:space="0" w:color="BFBFBF" w:themeColor="background1" w:themeShade="BF"/>
-            </w:tcBorders>
-            <w:vAlign w:val="center"/>
-            <w:hideMark/>
-          </w:tcPr>
-          <w:p>
-            <w:pPr>
-              <w:pStyle w:val="Akapitzlist"/>
-              <w:numPr>
-                <w:ilvl w:val="0"/>
-                <w:numId w:val="5"/>
-              </w:numPr>
-              <w:rPr>
-                <w:sz w:val="24"/>
-                <w:szCs w:val="26"/>
-              </w:rPr>
-            </w:pPr>
-            <w:r>
-              <w:rPr>
-                <w:sz w:val="24"/>
-                <w:szCs w:val="26"/>
-              </w:rPr>
-              <w:t>Drzewko rozwoju jednostek</w:t>
-            </w:r>
-          </w:p>
-        </w:tc>
-        <w:tc>
-          <w:tcPr>
-            <w:tcW w:w="5276" w:type="dxa"/>
-            <w:tcBorders>
-              <w:top w:val="single" w:sz="4" w:space="0" w:color="BFBFBF" w:themeColor="background1" w:themeShade="BF"/>
-              <w:left w:val="single" w:sz="4" w:space="0" w:color="BFBFBF" w:themeColor="background1" w:themeShade="BF"/>
-              <w:bottom w:val="single" w:sz="4" w:space="0" w:color="BFBFBF" w:themeColor="background1" w:themeShade="BF"/>
-              <w:right w:val="single" w:sz="4" w:space="0" w:color="BFBFBF" w:themeColor="background1" w:themeShade="BF"/>
-            </w:tcBorders>
-            <w:vAlign w:val="center"/>
-          </w:tcPr>
-          <w:p>
-            <w:pPr>
-              <w:pStyle w:val="Nagwek3"/>
-            </w:pPr>
-          </w:p>
-        </w:tc>
-      </w:tr>
-      <w:tr>
-        <w:tc>
-          <w:tcPr>
-            <w:tcW w:w="3936" w:type="dxa"/>
-            <w:tcBorders>
-              <w:top w:val="single" w:sz="4" w:space="0" w:color="BFBFBF" w:themeColor="background1" w:themeShade="BF"/>
-              <w:left w:val="single" w:sz="4" w:space="0" w:color="BFBFBF" w:themeColor="background1" w:themeShade="BF"/>
-              <w:bottom w:val="single" w:sz="4" w:space="0" w:color="BFBFBF" w:themeColor="background1" w:themeShade="BF"/>
-              <w:right w:val="single" w:sz="4" w:space="0" w:color="BFBFBF" w:themeColor="background1" w:themeShade="BF"/>
-            </w:tcBorders>
-            <w:vAlign w:val="center"/>
-            <w:hideMark/>
-          </w:tcPr>
-          <w:p>
-            <w:pPr>
-              <w:pStyle w:val="Akapitzlist"/>
-              <w:numPr>
-                <w:ilvl w:val="0"/>
-                <w:numId w:val="5"/>
-              </w:numPr>
-              <w:rPr>
-                <w:sz w:val="24"/>
-                <w:szCs w:val="26"/>
-              </w:rPr>
-            </w:pPr>
-            <w:r>
-              <w:rPr>
-                <w:sz w:val="24"/>
-                <w:szCs w:val="26"/>
-              </w:rPr>
-              <w:t>Małe umiejętności w czasie bitwy</w:t>
-            </w:r>
-          </w:p>
-        </w:tc>
-        <w:tc>
-          <w:tcPr>
-            <w:tcW w:w="5276" w:type="dxa"/>
-            <w:tcBorders>
-              <w:top w:val="single" w:sz="4" w:space="0" w:color="BFBFBF" w:themeColor="background1" w:themeShade="BF"/>
-              <w:left w:val="single" w:sz="4" w:space="0" w:color="BFBFBF" w:themeColor="background1" w:themeShade="BF"/>
-              <w:bottom w:val="single" w:sz="4" w:space="0" w:color="BFBFBF" w:themeColor="background1" w:themeShade="BF"/>
-              <w:right w:val="single" w:sz="4" w:space="0" w:color="BFBFBF" w:themeColor="background1" w:themeShade="BF"/>
-            </w:tcBorders>
-            <w:vAlign w:val="center"/>
-          </w:tcPr>
-          <w:p>
-            <w:pPr>
-              <w:pStyle w:val="Nagwek3"/>
-            </w:pPr>
+                <w:color w:val="808080" w:themeColor="background1" w:themeShade="80"/>
+              </w:rPr>
+              <w:t>może wówczas wykonać dodatkowy ruch/atak</w:t>
+            </w:r>
           </w:p>
         </w:tc>
       </w:tr>
       <w:tr>
         <w:trPr>
-          <w:trHeight w:val="1432"/>
+          <w:trHeight w:val="20"/>
         </w:trPr>
         <w:tc>
           <w:tcPr>
@@ -461,34 +507,104 @@
                 <w:sz w:val="24"/>
                 <w:szCs w:val="26"/>
               </w:rPr>
-              <w:t>System przejmowania</w:t>
+              <w:t>Drzewko rozwoju jednostek</w:t>
+            </w:r>
+          </w:p>
+        </w:tc>
+        <w:tc>
+          <w:tcPr>
+            <w:tcW w:w="5352" w:type="dxa"/>
+            <w:tcBorders>
+              <w:top w:val="single" w:sz="4" w:space="0" w:color="BFBFBF" w:themeColor="background1" w:themeShade="BF"/>
+              <w:left w:val="single" w:sz="4" w:space="0" w:color="BFBFBF" w:themeColor="background1" w:themeShade="BF"/>
+              <w:bottom w:val="single" w:sz="4" w:space="0" w:color="BFBFBF" w:themeColor="background1" w:themeShade="BF"/>
+              <w:right w:val="single" w:sz="4" w:space="0" w:color="BFBFBF" w:themeColor="background1" w:themeShade="BF"/>
+            </w:tcBorders>
+            <w:vAlign w:val="center"/>
+          </w:tcPr>
+          <w:p>
+            <w:pPr>
+              <w:pStyle w:val="Akapitzlist"/>
+              <w:numPr>
+                <w:ilvl w:val="0"/>
+                <w:numId w:val="5"/>
+              </w:numPr>
+              <w:rPr>
+                <w:color w:val="808080" w:themeColor="background1" w:themeShade="80"/>
+                <w:sz w:val="24"/>
+                <w:szCs w:val="26"/>
+              </w:rPr>
+            </w:pPr>
+            <w:r>
+              <w:rPr>
+                <w:color w:val="808080" w:themeColor="background1" w:themeShade="80"/>
+                <w:sz w:val="24"/>
+                <w:szCs w:val="26"/>
+              </w:rPr>
+              <w:t xml:space="preserve">Dodanie dodatkowego </w:t>
+            </w:r>
+            <w:r>
+              <w:rPr>
+                <w:color w:val="808080" w:themeColor="background1" w:themeShade="80"/>
+                <w:sz w:val="24"/>
+                <w:szCs w:val="26"/>
+              </w:rPr>
+              <w:t>budynku (poziomu rozwoju)</w:t>
+            </w:r>
+            <w:r>
+              <w:rPr>
+                <w:color w:val="808080" w:themeColor="background1" w:themeShade="80"/>
+                <w:sz w:val="24"/>
+                <w:szCs w:val="26"/>
+              </w:rPr>
+              <w:t xml:space="preserve"> dla każdej ścieżki rozwoju</w:t>
             </w:r>
           </w:p>
           <w:p>
             <w:pPr>
               <w:pStyle w:val="Akapitzlist"/>
               <w:numPr>
-                <w:ilvl w:val="1"/>
+                <w:ilvl w:val="0"/>
                 <w:numId w:val="5"/>
               </w:numPr>
               <w:rPr>
+                <w:color w:val="808080" w:themeColor="background1" w:themeShade="80"/>
                 <w:sz w:val="24"/>
                 <w:szCs w:val="26"/>
               </w:rPr>
             </w:pPr>
             <w:r>
               <w:rPr>
-                <w:sz w:val="24"/>
-                <w:szCs w:val="26"/>
-              </w:rPr>
-              <w:t>terenu i zasobów,</w:t>
+                <w:color w:val="808080" w:themeColor="background1" w:themeShade="80"/>
+                <w:sz w:val="24"/>
+                <w:szCs w:val="26"/>
+              </w:rPr>
+              <w:t>* Możliwość posiadania każdego z budynków</w:t>
             </w:r>
           </w:p>
+        </w:tc>
+      </w:tr>
+      <w:tr>
+        <w:trPr>
+          <w:trHeight w:val="20"/>
+        </w:trPr>
+        <w:tc>
+          <w:tcPr>
+            <w:tcW w:w="3936" w:type="dxa"/>
+            <w:tcBorders>
+              <w:top w:val="single" w:sz="4" w:space="0" w:color="BFBFBF" w:themeColor="background1" w:themeShade="BF"/>
+              <w:left w:val="single" w:sz="4" w:space="0" w:color="BFBFBF" w:themeColor="background1" w:themeShade="BF"/>
+              <w:bottom w:val="single" w:sz="4" w:space="0" w:color="BFBFBF" w:themeColor="background1" w:themeShade="BF"/>
+              <w:right w:val="single" w:sz="4" w:space="0" w:color="BFBFBF" w:themeColor="background1" w:themeShade="BF"/>
+            </w:tcBorders>
+            <w:vAlign w:val="center"/>
+            <w:hideMark/>
+          </w:tcPr>
           <w:p>
             <w:pPr>
               <w:pStyle w:val="Akapitzlist"/>
               <w:numPr>
-                <w:ilvl w:val="1"/>
+                <w:ilvl w:val="0"/>
                 <w:numId w:val="5"/>
               </w:numPr>
               <w:rPr>
@@ -501,33 +617,13 @@
                 <w:sz w:val="24"/>
                 <w:szCs w:val="26"/>
               </w:rPr>
-              <w:t xml:space="preserve">budynków, </w:t>
-            </w:r>
-          </w:p>
-          <w:p>
-            <w:pPr>
-              <w:pStyle w:val="Akapitzlist"/>
-              <w:numPr>
-                <w:ilvl w:val="1"/>
-                <w:numId w:val="5"/>
-              </w:numPr>
-              <w:rPr>
-                <w:sz w:val="24"/>
-                <w:szCs w:val="26"/>
-              </w:rPr>
-            </w:pPr>
-            <w:r>
-              <w:rPr>
-                <w:sz w:val="24"/>
-                <w:szCs w:val="26"/>
-              </w:rPr>
-              <w:t>plądrowania,</w:t>
+              <w:t>Małe umiejętności w czasie bitwy</w:t>
             </w:r>
           </w:p>
         </w:tc>
         <w:tc>
           <w:tcPr>
-            <w:tcW w:w="5276" w:type="dxa"/>
+            <w:tcW w:w="5352" w:type="dxa"/>
             <w:tcBorders>
               <w:top w:val="single" w:sz="4" w:space="0" w:color="BFBFBF" w:themeColor="background1" w:themeShade="BF"/>
               <w:left w:val="single" w:sz="4" w:space="0" w:color="BFBFBF" w:themeColor="background1" w:themeShade="BF"/>
@@ -539,10 +635,373 @@
           <w:p>
             <w:pPr>
               <w:pStyle w:val="Nagwek3"/>
+              <w:outlineLvl w:val="2"/>
             </w:pPr>
           </w:p>
         </w:tc>
       </w:tr>
+      <w:tr>
+        <w:trPr>
+          <w:trHeight w:val="20"/>
+        </w:trPr>
+        <w:tc>
+          <w:tcPr>
+            <w:tcW w:w="3936" w:type="dxa"/>
+            <w:tcBorders>
+              <w:top w:val="single" w:sz="4" w:space="0" w:color="BFBFBF" w:themeColor="background1" w:themeShade="BF"/>
+              <w:left w:val="single" w:sz="4" w:space="0" w:color="BFBFBF" w:themeColor="background1" w:themeShade="BF"/>
+              <w:bottom w:val="single" w:sz="4" w:space="0" w:color="BFBFBF" w:themeColor="background1" w:themeShade="BF"/>
+              <w:right w:val="single" w:sz="4" w:space="0" w:color="BFBFBF" w:themeColor="background1" w:themeShade="BF"/>
+            </w:tcBorders>
+            <w:vAlign w:val="center"/>
+            <w:hideMark/>
+          </w:tcPr>
+          <w:p>
+            <w:pPr>
+              <w:pStyle w:val="Akapitzlist"/>
+              <w:numPr>
+                <w:ilvl w:val="0"/>
+                <w:numId w:val="5"/>
+              </w:numPr>
+              <w:rPr>
+                <w:sz w:val="24"/>
+                <w:szCs w:val="26"/>
+              </w:rPr>
+            </w:pPr>
+            <w:r>
+              <w:rPr>
+                <w:sz w:val="24"/>
+                <w:szCs w:val="26"/>
+              </w:rPr>
+              <w:t>System przejmowania</w:t>
+            </w:r>
+          </w:p>
+          <w:p>
+            <w:pPr>
+              <w:pStyle w:val="Akapitzlist"/>
+              <w:numPr>
+                <w:ilvl w:val="1"/>
+                <w:numId w:val="5"/>
+              </w:numPr>
+              <w:rPr>
+                <w:sz w:val="24"/>
+                <w:szCs w:val="26"/>
+              </w:rPr>
+            </w:pPr>
+            <w:r>
+              <w:rPr>
+                <w:sz w:val="24"/>
+                <w:szCs w:val="26"/>
+              </w:rPr>
+              <w:t>terenu i zasobów,</w:t>
+            </w:r>
+          </w:p>
+          <w:p>
+            <w:pPr>
+              <w:pStyle w:val="Akapitzlist"/>
+              <w:numPr>
+                <w:ilvl w:val="1"/>
+                <w:numId w:val="5"/>
+              </w:numPr>
+              <w:rPr>
+                <w:sz w:val="24"/>
+                <w:szCs w:val="26"/>
+              </w:rPr>
+            </w:pPr>
+            <w:r>
+              <w:rPr>
+                <w:sz w:val="24"/>
+                <w:szCs w:val="26"/>
+              </w:rPr>
+              <w:t xml:space="preserve">budynków, </w:t>
+            </w:r>
+          </w:p>
+          <w:p>
+            <w:pPr>
+              <w:pStyle w:val="Akapitzlist"/>
+              <w:numPr>
+                <w:ilvl w:val="1"/>
+                <w:numId w:val="5"/>
+              </w:numPr>
+              <w:rPr>
+                <w:sz w:val="24"/>
+                <w:szCs w:val="26"/>
+              </w:rPr>
+            </w:pPr>
+            <w:r>
+              <w:rPr>
+                <w:sz w:val="24"/>
+                <w:szCs w:val="26"/>
+              </w:rPr>
+              <w:t>plądrowania,</w:t>
+            </w:r>
+          </w:p>
+        </w:tc>
+        <w:tc>
+          <w:tcPr>
+            <w:tcW w:w="5352" w:type="dxa"/>
+            <w:tcBorders>
+              <w:top w:val="single" w:sz="4" w:space="0" w:color="BFBFBF" w:themeColor="background1" w:themeShade="BF"/>
+              <w:left w:val="single" w:sz="4" w:space="0" w:color="BFBFBF" w:themeColor="background1" w:themeShade="BF"/>
+              <w:bottom w:val="single" w:sz="4" w:space="0" w:color="BFBFBF" w:themeColor="background1" w:themeShade="BF"/>
+              <w:right w:val="single" w:sz="4" w:space="0" w:color="BFBFBF" w:themeColor="background1" w:themeShade="BF"/>
+            </w:tcBorders>
+            <w:vAlign w:val="center"/>
+          </w:tcPr>
+          <w:p>
+            <w:pPr>
+              <w:pStyle w:val="Nagwek3"/>
+              <w:outlineLvl w:val="2"/>
+            </w:pPr>
+          </w:p>
+        </w:tc>
+      </w:tr>
+      <w:tr>
+        <w:trPr>
+          <w:trHeight w:val="20"/>
+        </w:trPr>
+        <w:tc>
+          <w:tcPr>
+            <w:tcW w:w="3936" w:type="dxa"/>
+            <w:tcBorders>
+              <w:top w:val="single" w:sz="4" w:space="0" w:color="BFBFBF" w:themeColor="background1" w:themeShade="BF"/>
+              <w:left w:val="single" w:sz="4" w:space="0" w:color="BFBFBF" w:themeColor="background1" w:themeShade="BF"/>
+              <w:bottom w:val="single" w:sz="4" w:space="0" w:color="BFBFBF" w:themeColor="background1" w:themeShade="BF"/>
+              <w:right w:val="single" w:sz="4" w:space="0" w:color="BFBFBF" w:themeColor="background1" w:themeShade="BF"/>
+            </w:tcBorders>
+            <w:vAlign w:val="center"/>
+          </w:tcPr>
+          <w:p>
+            <w:pPr>
+              <w:pStyle w:val="Akapitzlist"/>
+              <w:numPr>
+                <w:ilvl w:val="0"/>
+                <w:numId w:val="5"/>
+              </w:numPr>
+              <w:rPr>
+                <w:sz w:val="24"/>
+                <w:szCs w:val="26"/>
+              </w:rPr>
+            </w:pPr>
+            <w:r>
+              <w:rPr>
+                <w:sz w:val="24"/>
+                <w:szCs w:val="26"/>
+              </w:rPr>
+              <w:t>Klimat</w:t>
+            </w:r>
+          </w:p>
+          <w:p>
+            <w:pPr>
+              <w:pStyle w:val="Akapitzlist"/>
+              <w:numPr>
+                <w:ilvl w:val="1"/>
+                <w:numId w:val="5"/>
+              </w:numPr>
+              <w:rPr>
+                <w:sz w:val="24"/>
+                <w:szCs w:val="26"/>
+              </w:rPr>
+            </w:pPr>
+            <w:r>
+              <w:rPr>
+                <w:sz w:val="24"/>
+                <w:szCs w:val="26"/>
+              </w:rPr>
+              <w:t>dojrzały,</w:t>
+            </w:r>
+          </w:p>
+          <w:p>
+            <w:pPr>
+              <w:pStyle w:val="Akapitzlist"/>
+              <w:numPr>
+                <w:ilvl w:val="1"/>
+                <w:numId w:val="5"/>
+              </w:numPr>
+              <w:rPr>
+                <w:sz w:val="24"/>
+                <w:szCs w:val="26"/>
+              </w:rPr>
+            </w:pPr>
+            <w:r>
+              <w:rPr>
+                <w:sz w:val="24"/>
+                <w:szCs w:val="26"/>
+              </w:rPr>
+              <w:t>surowy,</w:t>
+            </w:r>
+          </w:p>
+          <w:p>
+            <w:pPr>
+              <w:pStyle w:val="Akapitzlist"/>
+              <w:numPr>
+                <w:ilvl w:val="1"/>
+                <w:numId w:val="5"/>
+              </w:numPr>
+              <w:rPr>
+                <w:sz w:val="24"/>
+                <w:szCs w:val="26"/>
+              </w:rPr>
+            </w:pPr>
+            <w:r>
+              <w:rPr>
+                <w:sz w:val="24"/>
+                <w:szCs w:val="26"/>
+              </w:rPr>
+              <w:t>bez upiększeń,</w:t>
+            </w:r>
+          </w:p>
+        </w:tc>
+        <w:tc>
+          <w:tcPr>
+            <w:tcW w:w="5352" w:type="dxa"/>
+            <w:tcBorders>
+              <w:top w:val="single" w:sz="4" w:space="0" w:color="BFBFBF" w:themeColor="background1" w:themeShade="BF"/>
+              <w:left w:val="single" w:sz="4" w:space="0" w:color="BFBFBF" w:themeColor="background1" w:themeShade="BF"/>
+              <w:bottom w:val="single" w:sz="4" w:space="0" w:color="BFBFBF" w:themeColor="background1" w:themeShade="BF"/>
+              <w:right w:val="single" w:sz="4" w:space="0" w:color="BFBFBF" w:themeColor="background1" w:themeShade="BF"/>
+            </w:tcBorders>
+            <w:vAlign w:val="center"/>
+          </w:tcPr>
+          <w:p>
+            <w:pPr>
+              <w:pStyle w:val="Nagwek3"/>
+              <w:outlineLvl w:val="2"/>
+            </w:pPr>
+          </w:p>
+        </w:tc>
+      </w:tr>
+      <w:tr>
+        <w:trPr>
+          <w:trHeight w:val="20"/>
+        </w:trPr>
+        <w:tc>
+          <w:tcPr>
+            <w:tcW w:w="3936" w:type="dxa"/>
+            <w:tcBorders>
+              <w:top w:val="single" w:sz="4" w:space="0" w:color="BFBFBF" w:themeColor="background1" w:themeShade="BF"/>
+              <w:left w:val="single" w:sz="4" w:space="0" w:color="BFBFBF" w:themeColor="background1" w:themeShade="BF"/>
+              <w:bottom w:val="single" w:sz="4" w:space="0" w:color="BFBFBF" w:themeColor="background1" w:themeShade="BF"/>
+              <w:right w:val="single" w:sz="4" w:space="0" w:color="BFBFBF" w:themeColor="background1" w:themeShade="BF"/>
+            </w:tcBorders>
+            <w:vAlign w:val="center"/>
+          </w:tcPr>
+          <w:p>
+            <w:pPr>
+              <w:pStyle w:val="Akapitzlist"/>
+              <w:numPr>
+                <w:ilvl w:val="0"/>
+                <w:numId w:val="5"/>
+              </w:numPr>
+              <w:rPr>
+                <w:sz w:val="24"/>
+                <w:szCs w:val="26"/>
+              </w:rPr>
+            </w:pPr>
+            <w:r>
+              <w:rPr>
+                <w:sz w:val="24"/>
+                <w:szCs w:val="26"/>
+              </w:rPr>
+              <w:t>M</w:t>
+            </w:r>
+            <w:r>
+              <w:rPr>
+                <w:sz w:val="24"/>
+                <w:szCs w:val="26"/>
+              </w:rPr>
+              <w:t>yślenie</w:t>
+            </w:r>
+            <w:r>
+              <w:rPr>
+                <w:sz w:val="24"/>
+                <w:szCs w:val="26"/>
+              </w:rPr>
+              <w:t xml:space="preserve"> strategiczne</w:t>
+            </w:r>
+            <w:r>
+              <w:rPr>
+                <w:sz w:val="24"/>
+                <w:szCs w:val="26"/>
+              </w:rPr>
+              <w:t>, perspektywiczne</w:t>
+            </w:r>
+          </w:p>
+        </w:tc>
+        <w:tc>
+          <w:tcPr>
+            <w:tcW w:w="5352" w:type="dxa"/>
+            <w:tcBorders>
+              <w:top w:val="single" w:sz="4" w:space="0" w:color="BFBFBF" w:themeColor="background1" w:themeShade="BF"/>
+              <w:left w:val="single" w:sz="4" w:space="0" w:color="BFBFBF" w:themeColor="background1" w:themeShade="BF"/>
+              <w:bottom w:val="single" w:sz="4" w:space="0" w:color="BFBFBF" w:themeColor="background1" w:themeShade="BF"/>
+              <w:right w:val="single" w:sz="4" w:space="0" w:color="BFBFBF" w:themeColor="background1" w:themeShade="BF"/>
+            </w:tcBorders>
+            <w:vAlign w:val="center"/>
+          </w:tcPr>
+          <w:p>
+            <w:pPr>
+              <w:pStyle w:val="Nagwek3"/>
+              <w:outlineLvl w:val="2"/>
+            </w:pPr>
+          </w:p>
+        </w:tc>
+      </w:tr>
+    </w:tbl>
+    <w:p/>
+    <w:p>
+      <w:pPr>
+        <w:rPr>
+          <w:rFonts w:asciiTheme="majorHAnsi" w:eastAsiaTheme="majorEastAsia" w:hAnsiTheme="majorHAnsi" w:cstheme="majorBidi"/>
+          <w:b/>
+          <w:bCs/>
+          <w:color w:val="4F81BD" w:themeColor="accent1"/>
+          <w:sz w:val="32"/>
+          <w:lang w:eastAsia="en-US"/>
+        </w:rPr>
+      </w:pPr>
+      <w:r>
+        <w:rPr>
+          <w:lang w:eastAsia="en-US"/>
+        </w:rPr>
+        <w:br w:type="page"/>
+      </w:r>
+    </w:p>
+    <w:p>
+      <w:pPr>
+        <w:pStyle w:val="Nagwek3"/>
+        <w:spacing w:line="240" w:lineRule="auto"/>
+        <w:rPr>
+          <w:lang w:eastAsia="en-US"/>
+        </w:rPr>
+      </w:pPr>
+      <w:r>
+        <w:rPr>
+          <w:lang w:eastAsia="en-US"/>
+        </w:rPr>
+        <w:lastRenderedPageBreak/>
+        <w:t>Słabe strony</w:t>
+      </w:r>
+    </w:p>
+    <w:tbl>
+      <w:tblPr>
+        <w:tblStyle w:val="Tabela-Siatka"/>
+        <w:tblW w:w="0" w:type="auto"/>
+        <w:tblBorders>
+          <w:top w:val="single" w:sz="4" w:space="0" w:color="BFBFBF" w:themeColor="background1" w:themeShade="BF"/>
+          <w:left w:val="single" w:sz="4" w:space="0" w:color="BFBFBF" w:themeColor="background1" w:themeShade="BF"/>
+          <w:bottom w:val="single" w:sz="4" w:space="0" w:color="BFBFBF" w:themeColor="background1" w:themeShade="BF"/>
+          <w:right w:val="single" w:sz="4" w:space="0" w:color="BFBFBF" w:themeColor="background1" w:themeShade="BF"/>
+          <w:insideH w:val="single" w:sz="4" w:space="0" w:color="BFBFBF" w:themeColor="background1" w:themeShade="BF"/>
+          <w:insideV w:val="single" w:sz="4" w:space="0" w:color="BFBFBF" w:themeColor="background1" w:themeShade="BF"/>
+        </w:tblBorders>
+        <w:tblLayout w:type="fixed"/>
+        <w:tblLook w:val="04A0"/>
+      </w:tblPr>
+      <w:tblGrid>
+        <w:gridCol w:w="3936"/>
+        <w:gridCol w:w="5276"/>
+      </w:tblGrid>
       <w:tr>
         <w:trPr>
           <w:trHeight w:val="474"/>
@@ -557,19 +1016,25 @@
               <w:right w:val="single" w:sz="4" w:space="0" w:color="BFBFBF" w:themeColor="background1" w:themeShade="BF"/>
             </w:tcBorders>
             <w:shd w:val="clear" w:color="auto" w:fill="DAEEF3" w:themeFill="accent5" w:themeFillTint="33"/>
+            <w:vAlign w:val="center"/>
             <w:hideMark/>
           </w:tcPr>
           <w:p>
             <w:pPr>
-              <w:pStyle w:val="Nagwek3"/>
+              <w:spacing w:before="120" w:after="120"/>
               <w:jc w:val="center"/>
               <w:rPr>
-                <w:rFonts w:eastAsiaTheme="minorEastAsia"/>
-                <w:sz w:val="26"/>
-                <w:szCs w:val="26"/>
+                <w:b/>
+                <w:i/>
+                <w:sz w:val="28"/>
               </w:rPr>
             </w:pPr>
             <w:r>
+              <w:rPr>
+                <w:b/>
+                <w:i/>
+                <w:sz w:val="28"/>
+              </w:rPr>
               <w:t>Słabe strony</w:t>
             </w:r>
           </w:p>
@@ -589,10 +1054,20 @@
           </w:tcPr>
           <w:p>
             <w:pPr>
-              <w:pStyle w:val="Nagwek3"/>
+              <w:spacing w:before="120" w:after="120"/>
               <w:jc w:val="center"/>
+              <w:rPr>
+                <w:b/>
+                <w:i/>
+                <w:sz w:val="28"/>
+              </w:rPr>
             </w:pPr>
             <w:r>
+              <w:rPr>
+                <w:b/>
+                <w:i/>
+                <w:sz w:val="28"/>
+              </w:rPr>
               <w:t>Rozwiązania</w:t>
             </w:r>
           </w:p>
@@ -655,12 +1130,14 @@
                 <w:numId w:val="5"/>
               </w:numPr>
               <w:rPr>
+                <w:color w:val="808080" w:themeColor="background1" w:themeShade="80"/>
                 <w:sz w:val="24"/>
                 <w:szCs w:val="26"/>
               </w:rPr>
             </w:pPr>
             <w:r>
               <w:rPr>
+                <w:color w:val="808080" w:themeColor="background1" w:themeShade="80"/>
                 <w:sz w:val="24"/>
                 <w:szCs w:val="26"/>
               </w:rPr>
@@ -675,12 +1152,14 @@
                 <w:numId w:val="5"/>
               </w:numPr>
               <w:rPr>
+                <w:color w:val="808080" w:themeColor="background1" w:themeShade="80"/>
                 <w:sz w:val="24"/>
                 <w:szCs w:val="26"/>
               </w:rPr>
             </w:pPr>
             <w:r>
               <w:rPr>
+                <w:color w:val="808080" w:themeColor="background1" w:themeShade="80"/>
                 <w:sz w:val="24"/>
                 <w:szCs w:val="26"/>
               </w:rPr>
@@ -741,6 +1220,7 @@
             <w:pPr>
               <w:ind w:left="360"/>
               <w:rPr>
+                <w:color w:val="808080" w:themeColor="background1" w:themeShade="80"/>
                 <w:sz w:val="24"/>
                 <w:szCs w:val="26"/>
               </w:rPr>
@@ -804,12 +1284,14 @@
                 <w:numId w:val="5"/>
               </w:numPr>
               <w:rPr>
+                <w:color w:val="808080" w:themeColor="background1" w:themeShade="80"/>
                 <w:sz w:val="24"/>
                 <w:szCs w:val="26"/>
               </w:rPr>
             </w:pPr>
             <w:r>
               <w:rPr>
+                <w:color w:val="808080" w:themeColor="background1" w:themeShade="80"/>
                 <w:sz w:val="24"/>
                 <w:szCs w:val="26"/>
               </w:rPr>
@@ -824,8 +1306,237 @@
         </w:trPr>
         <w:tc>
           <w:tcPr>
-            <w:tcW w:w="9212" w:type="dxa"/>
-            <w:gridSpan w:val="2"/>
+            <w:tcW w:w="3936" w:type="dxa"/>
+            <w:tcBorders>
+              <w:top w:val="single" w:sz="4" w:space="0" w:color="BFBFBF" w:themeColor="background1" w:themeShade="BF"/>
+              <w:left w:val="single" w:sz="4" w:space="0" w:color="BFBFBF" w:themeColor="background1" w:themeShade="BF"/>
+              <w:bottom w:val="single" w:sz="4" w:space="0" w:color="BFBFBF" w:themeColor="background1" w:themeShade="BF"/>
+              <w:right w:val="single" w:sz="4" w:space="0" w:color="BFBFBF" w:themeColor="background1" w:themeShade="BF"/>
+            </w:tcBorders>
+            <w:vAlign w:val="center"/>
+          </w:tcPr>
+          <w:p>
+            <w:pPr>
+              <w:pStyle w:val="Akapitzlist"/>
+              <w:numPr>
+                <w:ilvl w:val="0"/>
+                <w:numId w:val="5"/>
+              </w:numPr>
+              <w:rPr>
+                <w:sz w:val="24"/>
+                <w:szCs w:val="26"/>
+              </w:rPr>
+            </w:pPr>
+            <w:r>
+              <w:rPr>
+                <w:sz w:val="24"/>
+                <w:szCs w:val="26"/>
+              </w:rPr>
+              <w:t>Rozwój bohaterów</w:t>
+            </w:r>
+          </w:p>
+        </w:tc>
+        <w:tc>
+          <w:tcPr>
+            <w:tcW w:w="5276" w:type="dxa"/>
+            <w:tcBorders>
+              <w:top w:val="single" w:sz="4" w:space="0" w:color="BFBFBF" w:themeColor="background1" w:themeShade="BF"/>
+              <w:left w:val="single" w:sz="4" w:space="0" w:color="BFBFBF" w:themeColor="background1" w:themeShade="BF"/>
+              <w:bottom w:val="single" w:sz="4" w:space="0" w:color="BFBFBF" w:themeColor="background1" w:themeShade="BF"/>
+              <w:right w:val="single" w:sz="4" w:space="0" w:color="BFBFBF" w:themeColor="background1" w:themeShade="BF"/>
+            </w:tcBorders>
+            <w:vAlign w:val="center"/>
+          </w:tcPr>
+          <w:p>
+            <w:pPr>
+              <w:ind w:left="360"/>
+              <w:rPr>
+                <w:color w:val="808080" w:themeColor="background1" w:themeShade="80"/>
+                <w:sz w:val="24"/>
+                <w:szCs w:val="26"/>
+              </w:rPr>
+            </w:pPr>
+          </w:p>
+        </w:tc>
+      </w:tr>
+      <w:tr>
+        <w:trPr>
+          <w:trHeight w:val="741"/>
+        </w:trPr>
+        <w:tc>
+          <w:tcPr>
+            <w:tcW w:w="3936" w:type="dxa"/>
+            <w:tcBorders>
+              <w:top w:val="single" w:sz="4" w:space="0" w:color="BFBFBF" w:themeColor="background1" w:themeShade="BF"/>
+              <w:left w:val="single" w:sz="4" w:space="0" w:color="BFBFBF" w:themeColor="background1" w:themeShade="BF"/>
+              <w:bottom w:val="single" w:sz="4" w:space="0" w:color="BFBFBF" w:themeColor="background1" w:themeShade="BF"/>
+              <w:right w:val="single" w:sz="4" w:space="0" w:color="BFBFBF" w:themeColor="background1" w:themeShade="BF"/>
+            </w:tcBorders>
+            <w:vAlign w:val="center"/>
+          </w:tcPr>
+          <w:p>
+            <w:pPr>
+              <w:pStyle w:val="Akapitzlist"/>
+              <w:numPr>
+                <w:ilvl w:val="0"/>
+                <w:numId w:val="5"/>
+              </w:numPr>
+              <w:rPr>
+                <w:sz w:val="24"/>
+                <w:szCs w:val="26"/>
+              </w:rPr>
+            </w:pPr>
+            <w:r>
+              <w:rPr>
+                <w:sz w:val="24"/>
+                <w:szCs w:val="26"/>
+              </w:rPr>
+              <w:t>Przejmowanie zasobów jest zbyt proste</w:t>
+            </w:r>
+          </w:p>
+        </w:tc>
+        <w:tc>
+          <w:tcPr>
+            <w:tcW w:w="5276" w:type="dxa"/>
+            <w:tcBorders>
+              <w:top w:val="single" w:sz="4" w:space="0" w:color="BFBFBF" w:themeColor="background1" w:themeShade="BF"/>
+              <w:left w:val="single" w:sz="4" w:space="0" w:color="BFBFBF" w:themeColor="background1" w:themeShade="BF"/>
+              <w:bottom w:val="single" w:sz="4" w:space="0" w:color="BFBFBF" w:themeColor="background1" w:themeShade="BF"/>
+              <w:right w:val="single" w:sz="4" w:space="0" w:color="BFBFBF" w:themeColor="background1" w:themeShade="BF"/>
+            </w:tcBorders>
+            <w:vAlign w:val="center"/>
+          </w:tcPr>
+          <w:p>
+            <w:pPr>
+              <w:pStyle w:val="Akapitzlist"/>
+              <w:numPr>
+                <w:ilvl w:val="0"/>
+                <w:numId w:val="5"/>
+              </w:numPr>
+              <w:rPr>
+                <w:color w:val="808080" w:themeColor="background1" w:themeShade="80"/>
+                <w:sz w:val="24"/>
+                <w:szCs w:val="26"/>
+              </w:rPr>
+            </w:pPr>
+            <w:r>
+              <w:rPr>
+                <w:color w:val="808080" w:themeColor="background1" w:themeShade="80"/>
+                <w:sz w:val="24"/>
+                <w:szCs w:val="26"/>
+              </w:rPr>
+              <w:t>System strażników</w:t>
+            </w:r>
+          </w:p>
+        </w:tc>
+      </w:tr>
+      <w:tr>
+        <w:trPr>
+          <w:trHeight w:val="741"/>
+        </w:trPr>
+        <w:tc>
+          <w:tcPr>
+            <w:tcW w:w="3936" w:type="dxa"/>
+            <w:tcBorders>
+              <w:top w:val="single" w:sz="4" w:space="0" w:color="BFBFBF" w:themeColor="background1" w:themeShade="BF"/>
+              <w:left w:val="single" w:sz="4" w:space="0" w:color="BFBFBF" w:themeColor="background1" w:themeShade="BF"/>
+              <w:bottom w:val="single" w:sz="4" w:space="0" w:color="BFBFBF" w:themeColor="background1" w:themeShade="BF"/>
+              <w:right w:val="single" w:sz="4" w:space="0" w:color="BFBFBF" w:themeColor="background1" w:themeShade="BF"/>
+            </w:tcBorders>
+            <w:vAlign w:val="center"/>
+          </w:tcPr>
+          <w:p>
+            <w:pPr>
+              <w:pStyle w:val="Akapitzlist"/>
+              <w:numPr>
+                <w:ilvl w:val="0"/>
+                <w:numId w:val="5"/>
+              </w:numPr>
+              <w:rPr>
+                <w:sz w:val="24"/>
+                <w:szCs w:val="26"/>
+              </w:rPr>
+            </w:pPr>
+            <w:r>
+              <w:rPr>
+                <w:sz w:val="24"/>
+                <w:szCs w:val="26"/>
+              </w:rPr>
+              <w:t>Zdobywanie zamków</w:t>
+            </w:r>
+            <w:r>
+              <w:rPr>
+                <w:sz w:val="24"/>
+                <w:szCs w:val="26"/>
+              </w:rPr>
+              <w:t>/miast jest zbyt mało przemyślane</w:t>
+            </w:r>
+          </w:p>
+        </w:tc>
+        <w:tc>
+          <w:tcPr>
+            <w:tcW w:w="5276" w:type="dxa"/>
+            <w:tcBorders>
+              <w:top w:val="single" w:sz="4" w:space="0" w:color="BFBFBF" w:themeColor="background1" w:themeShade="BF"/>
+              <w:left w:val="single" w:sz="4" w:space="0" w:color="BFBFBF" w:themeColor="background1" w:themeShade="BF"/>
+              <w:bottom w:val="single" w:sz="4" w:space="0" w:color="BFBFBF" w:themeColor="background1" w:themeShade="BF"/>
+              <w:right w:val="single" w:sz="4" w:space="0" w:color="BFBFBF" w:themeColor="background1" w:themeShade="BF"/>
+            </w:tcBorders>
+            <w:vAlign w:val="center"/>
+          </w:tcPr>
+          <w:p>
+            <w:pPr>
+              <w:ind w:left="360"/>
+              <w:rPr>
+                <w:color w:val="808080" w:themeColor="background1" w:themeShade="80"/>
+                <w:sz w:val="24"/>
+                <w:szCs w:val="26"/>
+              </w:rPr>
+            </w:pPr>
+          </w:p>
+        </w:tc>
+      </w:tr>
+    </w:tbl>
+    <w:p>
+      <w:pPr>
+        <w:pStyle w:val="Nagwek3"/>
+        <w:spacing w:line="240" w:lineRule="auto"/>
+        <w:rPr>
+          <w:lang w:eastAsia="en-US"/>
+        </w:rPr>
+      </w:pPr>
+      <w:r>
+        <w:rPr>
+          <w:lang w:eastAsia="en-US"/>
+        </w:rPr>
+        <w:t>Pomysły</w:t>
+      </w:r>
+    </w:p>
+    <w:tbl>
+      <w:tblPr>
+        <w:tblStyle w:val="Tabela-Siatka"/>
+        <w:tblW w:w="5000" w:type="pct"/>
+        <w:tblBorders>
+          <w:top w:val="single" w:sz="4" w:space="0" w:color="BFBFBF" w:themeColor="background1" w:themeShade="BF"/>
+          <w:left w:val="single" w:sz="4" w:space="0" w:color="BFBFBF" w:themeColor="background1" w:themeShade="BF"/>
+          <w:bottom w:val="single" w:sz="4" w:space="0" w:color="BFBFBF" w:themeColor="background1" w:themeShade="BF"/>
+          <w:right w:val="single" w:sz="4" w:space="0" w:color="BFBFBF" w:themeColor="background1" w:themeShade="BF"/>
+          <w:insideH w:val="single" w:sz="4" w:space="0" w:color="BFBFBF" w:themeColor="background1" w:themeShade="BF"/>
+          <w:insideV w:val="single" w:sz="4" w:space="0" w:color="BFBFBF" w:themeColor="background1" w:themeShade="BF"/>
+        </w:tblBorders>
+        <w:tblLook w:val="04A0"/>
+      </w:tblPr>
+      <w:tblGrid>
+        <w:gridCol w:w="4644"/>
+        <w:gridCol w:w="4644"/>
+      </w:tblGrid>
+      <w:tr>
+        <w:trPr>
+          <w:trHeight w:val="741"/>
+        </w:trPr>
+        <w:tc>
+          <w:tcPr>
+            <w:tcW w:w="2500" w:type="pct"/>
             <w:tcBorders>
               <w:top w:val="single" w:sz="4" w:space="0" w:color="BFBFBF" w:themeColor="background1" w:themeShade="BF"/>
               <w:left w:val="single" w:sz="4" w:space="0" w:color="BFBFBF" w:themeColor="background1" w:themeShade="BF"/>
@@ -837,34 +1548,70 @@
           </w:tcPr>
           <w:p>
             <w:pPr>
-              <w:pStyle w:val="Nagwek3"/>
-              <w:rPr>
-                <w:sz w:val="26"/>
-                <w:szCs w:val="26"/>
+              <w:spacing w:before="120" w:after="120"/>
+              <w:jc w:val="center"/>
+              <w:rPr>
+                <w:b/>
+                <w:i/>
+                <w:sz w:val="28"/>
               </w:rPr>
             </w:pPr>
             <w:r>
-              <w:t>Pomysły</w:t>
+              <w:rPr>
+                <w:b/>
+                <w:i/>
+                <w:sz w:val="28"/>
+              </w:rPr>
+              <w:t>WAŻNE</w:t>
             </w:r>
           </w:p>
         </w:tc>
-      </w:tr>
-      <w:tr>
-        <w:trPr>
-          <w:trHeight w:val="741"/>
-        </w:trPr>
         <w:tc>
           <w:tcPr>
-            <w:tcW w:w="9212" w:type="dxa"/>
-            <w:gridSpan w:val="2"/>
+            <w:tcW w:w="2500" w:type="pct"/>
             <w:tcBorders>
               <w:top w:val="single" w:sz="4" w:space="0" w:color="BFBFBF" w:themeColor="background1" w:themeShade="BF"/>
               <w:left w:val="single" w:sz="4" w:space="0" w:color="BFBFBF" w:themeColor="background1" w:themeShade="BF"/>
               <w:bottom w:val="single" w:sz="4" w:space="0" w:color="BFBFBF" w:themeColor="background1" w:themeShade="BF"/>
               <w:right w:val="single" w:sz="4" w:space="0" w:color="BFBFBF" w:themeColor="background1" w:themeShade="BF"/>
             </w:tcBorders>
+            <w:shd w:val="clear" w:color="auto" w:fill="DAEEF3" w:themeFill="accent5" w:themeFillTint="33"/>
+            <w:vAlign w:val="center"/>
+          </w:tcPr>
+          <w:p>
+            <w:pPr>
+              <w:spacing w:before="120" w:after="120"/>
+              <w:jc w:val="center"/>
+              <w:rPr>
+                <w:b/>
+                <w:i/>
+                <w:sz w:val="28"/>
+              </w:rPr>
+            </w:pPr>
+            <w:r>
+              <w:rPr>
+                <w:b/>
+                <w:i/>
+                <w:sz w:val="28"/>
+              </w:rPr>
+              <w:t>dodatki</w:t>
+            </w:r>
+          </w:p>
+        </w:tc>
+      </w:tr>
+      <w:tr>
+        <w:trPr>
+          <w:trHeight w:val="3703"/>
+        </w:trPr>
+        <w:tc>
+          <w:tcPr>
+            <w:tcW w:w="2500" w:type="pct"/>
+            <w:tcBorders>
+              <w:top w:val="single" w:sz="4" w:space="0" w:color="BFBFBF" w:themeColor="background1" w:themeShade="BF"/>
+              <w:left w:val="single" w:sz="4" w:space="0" w:color="BFBFBF" w:themeColor="background1" w:themeShade="BF"/>
+              <w:right w:val="single" w:sz="4" w:space="0" w:color="BFBFBF" w:themeColor="background1" w:themeShade="BF"/>
+            </w:tcBorders>
             <w:shd w:val="clear" w:color="auto" w:fill="FFFFFF" w:themeFill="background1"/>
-            <w:vAlign w:val="center"/>
           </w:tcPr>
           <w:p>
             <w:pPr>
@@ -873,17 +1620,399 @@
                 <w:ilvl w:val="0"/>
                 <w:numId w:val="5"/>
               </w:numPr>
-              <w:rPr>
-                <w:sz w:val="26"/>
+              <w:spacing w:before="120" w:after="120"/>
+              <w:ind w:left="714" w:hanging="357"/>
+              <w:contextualSpacing w:val="0"/>
+              <w:rPr>
+                <w:color w:val="808080" w:themeColor="background1" w:themeShade="80"/>
+                <w:sz w:val="24"/>
                 <w:szCs w:val="26"/>
               </w:rPr>
             </w:pPr>
             <w:r>
               <w:rPr>
+                <w:color w:val="808080" w:themeColor="background1" w:themeShade="80"/>
                 <w:sz w:val="24"/>
                 <w:szCs w:val="26"/>
               </w:rPr>
               <w:t>Miejsce na polu bitwy gdzie kilka jednostek na raz będzie mogło odpocząć, zregenerować siły, uzupełnić manę, naprawić pancerz,</w:t>
+            </w:r>
+          </w:p>
+          <w:p>
+            <w:pPr>
+              <w:pStyle w:val="Akapitzlist"/>
+              <w:numPr>
+                <w:ilvl w:val="0"/>
+                <w:numId w:val="5"/>
+              </w:numPr>
+              <w:spacing w:before="120" w:after="120"/>
+              <w:ind w:left="714" w:hanging="357"/>
+              <w:contextualSpacing w:val="0"/>
+              <w:rPr>
+                <w:color w:val="808080" w:themeColor="background1" w:themeShade="80"/>
+                <w:sz w:val="24"/>
+                <w:szCs w:val="26"/>
+              </w:rPr>
+            </w:pPr>
+            <w:r>
+              <w:rPr>
+                <w:color w:val="808080" w:themeColor="background1" w:themeShade="80"/>
+                <w:sz w:val="24"/>
+                <w:szCs w:val="26"/>
+              </w:rPr>
+              <w:t>Bonusy do walki dla jednostek z określonymi rodzajami jednostek</w:t>
+            </w:r>
+          </w:p>
+          <w:p>
+            <w:pPr>
+              <w:pStyle w:val="Akapitzlist"/>
+              <w:numPr>
+                <w:ilvl w:val="0"/>
+                <w:numId w:val="5"/>
+              </w:numPr>
+              <w:spacing w:before="120" w:after="120"/>
+              <w:ind w:left="714" w:hanging="357"/>
+              <w:contextualSpacing w:val="0"/>
+              <w:rPr>
+                <w:color w:val="808080" w:themeColor="background1" w:themeShade="80"/>
+                <w:sz w:val="24"/>
+                <w:szCs w:val="26"/>
+              </w:rPr>
+            </w:pPr>
+            <w:r>
+              <w:rPr>
+                <w:color w:val="808080" w:themeColor="background1" w:themeShade="80"/>
+                <w:sz w:val="24"/>
+                <w:szCs w:val="26"/>
+              </w:rPr>
+              <w:t xml:space="preserve">Obóz szkoleniowy </w:t>
+            </w:r>
+            <w:r>
+              <w:rPr>
+                <w:color w:val="808080" w:themeColor="background1" w:themeShade="80"/>
+                <w:sz w:val="24"/>
+                <w:szCs w:val="26"/>
+              </w:rPr>
+              <w:t xml:space="preserve">- </w:t>
+            </w:r>
+            <w:r>
+              <w:rPr>
+                <w:color w:val="808080" w:themeColor="background1" w:themeShade="80"/>
+                <w:sz w:val="24"/>
+                <w:szCs w:val="26"/>
+              </w:rPr>
+              <w:t>budynek</w:t>
+            </w:r>
+          </w:p>
+          <w:p>
+            <w:pPr>
+              <w:pStyle w:val="Akapitzlist"/>
+              <w:numPr>
+                <w:ilvl w:val="0"/>
+                <w:numId w:val="5"/>
+              </w:numPr>
+              <w:spacing w:before="120" w:after="120"/>
+              <w:ind w:left="714" w:hanging="357"/>
+              <w:contextualSpacing w:val="0"/>
+              <w:rPr>
+                <w:sz w:val="24"/>
+                <w:szCs w:val="26"/>
+              </w:rPr>
+            </w:pPr>
+            <w:r>
+              <w:rPr>
+                <w:color w:val="808080" w:themeColor="background1" w:themeShade="80"/>
+                <w:sz w:val="24"/>
+                <w:szCs w:val="26"/>
+              </w:rPr>
+              <w:t xml:space="preserve">Miasta generują mały przychód, </w:t>
+            </w:r>
+            <w:r>
+              <w:rPr>
+                <w:color w:val="808080" w:themeColor="background1" w:themeShade="80"/>
+                <w:sz w:val="24"/>
+                <w:szCs w:val="26"/>
+              </w:rPr>
+              <w:br/>
+            </w:r>
+            <w:r>
+              <w:rPr>
+                <w:color w:val="808080" w:themeColor="background1" w:themeShade="80"/>
+                <w:sz w:val="24"/>
+                <w:szCs w:val="26"/>
+              </w:rPr>
+              <w:t>dają dodatkowe bonusy do obrażeń, pancerza i życia</w:t>
+            </w:r>
+          </w:p>
+          <w:p>
+            <w:pPr>
+              <w:pStyle w:val="Akapitzlist"/>
+              <w:numPr>
+                <w:ilvl w:val="0"/>
+                <w:numId w:val="5"/>
+              </w:numPr>
+              <w:spacing w:before="120" w:after="120"/>
+              <w:ind w:left="714" w:hanging="357"/>
+              <w:contextualSpacing w:val="0"/>
+              <w:rPr>
+                <w:sz w:val="24"/>
+                <w:szCs w:val="26"/>
+              </w:rPr>
+            </w:pPr>
+            <w:r>
+              <w:rPr>
+                <w:color w:val="808080" w:themeColor="background1" w:themeShade="80"/>
+                <w:sz w:val="24"/>
+                <w:szCs w:val="26"/>
+              </w:rPr>
+              <w:t xml:space="preserve">Każdej akcji </w:t>
+            </w:r>
+            <w:r>
+              <w:rPr>
+                <w:color w:val="808080" w:themeColor="background1" w:themeShade="80"/>
+                <w:sz w:val="24"/>
+                <w:szCs w:val="26"/>
+              </w:rPr>
+              <w:t xml:space="preserve">na polu bitwy </w:t>
+            </w:r>
+            <w:r>
+              <w:rPr>
+                <w:color w:val="808080" w:themeColor="background1" w:themeShade="80"/>
+                <w:sz w:val="24"/>
+                <w:szCs w:val="26"/>
+              </w:rPr>
+              <w:t xml:space="preserve">towarzyszy odgłos </w:t>
+            </w:r>
+            <w:r>
+              <w:rPr>
+                <w:color w:val="808080" w:themeColor="background1" w:themeShade="80"/>
+                <w:sz w:val="24"/>
+                <w:szCs w:val="26"/>
+              </w:rPr>
+              <w:t>np. awansowi</w:t>
+            </w:r>
+            <w:r>
+              <w:rPr>
+                <w:color w:val="808080" w:themeColor="background1" w:themeShade="80"/>
+                <w:sz w:val="24"/>
+                <w:szCs w:val="26"/>
+              </w:rPr>
+              <w:t>, zabicia, umierania</w:t>
+            </w:r>
+            <w:r>
+              <w:rPr>
+                <w:color w:val="808080" w:themeColor="background1" w:themeShade="80"/>
+                <w:sz w:val="24"/>
+                <w:szCs w:val="26"/>
+              </w:rPr>
+              <w:t>,</w:t>
+            </w:r>
+          </w:p>
+          <w:p>
+            <w:pPr>
+              <w:pStyle w:val="Akapitzlist"/>
+              <w:numPr>
+                <w:ilvl w:val="0"/>
+                <w:numId w:val="5"/>
+              </w:numPr>
+              <w:spacing w:before="120" w:after="120"/>
+              <w:ind w:left="714" w:hanging="357"/>
+              <w:contextualSpacing w:val="0"/>
+              <w:rPr>
+                <w:sz w:val="24"/>
+                <w:szCs w:val="26"/>
+              </w:rPr>
+            </w:pPr>
+            <w:r>
+              <w:rPr>
+                <w:color w:val="808080" w:themeColor="background1" w:themeShade="80"/>
+                <w:sz w:val="24"/>
+                <w:szCs w:val="26"/>
+              </w:rPr>
+              <w:t>S</w:t>
+            </w:r>
+            <w:r>
+              <w:rPr>
+                <w:color w:val="808080" w:themeColor="background1" w:themeShade="80"/>
+                <w:sz w:val="24"/>
+                <w:szCs w:val="26"/>
+              </w:rPr>
+              <w:t>abotowanie pracy w kopalni</w:t>
+            </w:r>
+          </w:p>
+        </w:tc>
+        <w:tc>
+          <w:tcPr>
+            <w:tcW w:w="2500" w:type="pct"/>
+            <w:tcBorders>
+              <w:top w:val="single" w:sz="4" w:space="0" w:color="BFBFBF" w:themeColor="background1" w:themeShade="BF"/>
+              <w:left w:val="single" w:sz="4" w:space="0" w:color="BFBFBF" w:themeColor="background1" w:themeShade="BF"/>
+              <w:right w:val="single" w:sz="4" w:space="0" w:color="BFBFBF" w:themeColor="background1" w:themeShade="BF"/>
+            </w:tcBorders>
+            <w:shd w:val="clear" w:color="auto" w:fill="FFFFFF" w:themeFill="background1"/>
+          </w:tcPr>
+          <w:p>
+            <w:pPr>
+              <w:pStyle w:val="Akapitzlist"/>
+              <w:numPr>
+                <w:ilvl w:val="0"/>
+                <w:numId w:val="5"/>
+              </w:numPr>
+              <w:spacing w:before="120" w:after="120"/>
+              <w:ind w:left="714" w:hanging="357"/>
+              <w:contextualSpacing w:val="0"/>
+              <w:rPr>
+                <w:color w:val="808080" w:themeColor="background1" w:themeShade="80"/>
+                <w:sz w:val="24"/>
+                <w:szCs w:val="26"/>
+              </w:rPr>
+            </w:pPr>
+            <w:r>
+              <w:rPr>
+                <w:color w:val="808080" w:themeColor="background1" w:themeShade="80"/>
+                <w:sz w:val="24"/>
+                <w:szCs w:val="26"/>
+              </w:rPr>
+              <w:t>Im większa twoja przewaga tym więcej ziemi na polu bitwy sie, zmienia,</w:t>
+            </w:r>
+          </w:p>
+          <w:p>
+            <w:pPr>
+              <w:pStyle w:val="Akapitzlist"/>
+              <w:numPr>
+                <w:ilvl w:val="0"/>
+                <w:numId w:val="5"/>
+              </w:numPr>
+              <w:spacing w:before="120" w:after="120"/>
+              <w:ind w:left="714" w:hanging="357"/>
+              <w:contextualSpacing w:val="0"/>
+              <w:rPr>
+                <w:color w:val="808080" w:themeColor="background1" w:themeShade="80"/>
+                <w:sz w:val="24"/>
+                <w:szCs w:val="26"/>
+              </w:rPr>
+            </w:pPr>
+            <w:r>
+              <w:rPr>
+                <w:color w:val="808080" w:themeColor="background1" w:themeShade="80"/>
+                <w:sz w:val="24"/>
+                <w:szCs w:val="26"/>
+              </w:rPr>
+              <w:t xml:space="preserve">Animacja wchodzenia oddziału na pole bitwy, </w:t>
+            </w:r>
+            <w:r>
+              <w:rPr>
+                <w:color w:val="808080" w:themeColor="background1" w:themeShade="80"/>
+                <w:sz w:val="24"/>
+                <w:szCs w:val="26"/>
+              </w:rPr>
+              <w:t>d</w:t>
+            </w:r>
+            <w:r>
+              <w:rPr>
+                <w:color w:val="808080" w:themeColor="background1" w:themeShade="80"/>
+                <w:sz w:val="24"/>
+                <w:szCs w:val="26"/>
+              </w:rPr>
+              <w:t>owódcy się spotykają</w:t>
+            </w:r>
+            <w:r>
+              <w:rPr>
+                <w:color w:val="808080" w:themeColor="background1" w:themeShade="80"/>
+                <w:sz w:val="24"/>
+                <w:szCs w:val="26"/>
+              </w:rPr>
+              <w:t>,</w:t>
+            </w:r>
+          </w:p>
+          <w:p>
+            <w:pPr>
+              <w:pStyle w:val="Akapitzlist"/>
+              <w:numPr>
+                <w:ilvl w:val="0"/>
+                <w:numId w:val="5"/>
+              </w:numPr>
+              <w:spacing w:before="120" w:after="120"/>
+              <w:ind w:left="714" w:hanging="357"/>
+              <w:contextualSpacing w:val="0"/>
+              <w:rPr>
+                <w:color w:val="808080" w:themeColor="background1" w:themeShade="80"/>
+                <w:sz w:val="24"/>
+                <w:szCs w:val="26"/>
+              </w:rPr>
+            </w:pPr>
+            <w:r>
+              <w:rPr>
+                <w:color w:val="808080" w:themeColor="background1" w:themeShade="80"/>
+                <w:sz w:val="24"/>
+                <w:szCs w:val="26"/>
+              </w:rPr>
+              <w:t xml:space="preserve">Animowane pole bitwy </w:t>
+            </w:r>
+            <w:r>
+              <w:rPr>
+                <w:color w:val="808080" w:themeColor="background1" w:themeShade="80"/>
+                <w:sz w:val="24"/>
+                <w:szCs w:val="26"/>
+              </w:rPr>
+              <w:br/>
+            </w:r>
+            <w:r>
+              <w:rPr>
+                <w:color w:val="808080" w:themeColor="background1" w:themeShade="80"/>
+                <w:sz w:val="24"/>
+                <w:szCs w:val="26"/>
+              </w:rPr>
+              <w:t>z randomowymi efektami</w:t>
+            </w:r>
+            <w:r>
+              <w:rPr>
+                <w:color w:val="808080" w:themeColor="background1" w:themeShade="80"/>
+                <w:sz w:val="24"/>
+                <w:szCs w:val="26"/>
+              </w:rPr>
+              <w:t>,</w:t>
+            </w:r>
+          </w:p>
+          <w:p>
+            <w:pPr>
+              <w:pStyle w:val="Akapitzlist"/>
+              <w:numPr>
+                <w:ilvl w:val="0"/>
+                <w:numId w:val="5"/>
+              </w:numPr>
+              <w:spacing w:before="120" w:after="120"/>
+              <w:ind w:left="714" w:hanging="357"/>
+              <w:contextualSpacing w:val="0"/>
+              <w:rPr>
+                <w:sz w:val="24"/>
+                <w:szCs w:val="26"/>
+              </w:rPr>
+            </w:pPr>
+            <w:r>
+              <w:rPr>
+                <w:color w:val="808080" w:themeColor="background1" w:themeShade="80"/>
+                <w:sz w:val="24"/>
+                <w:szCs w:val="26"/>
+              </w:rPr>
+              <w:t xml:space="preserve">Stolice z animowanymi dzielnicami każda od innego rodzaju jednostek </w:t>
+            </w:r>
+            <w:r>
+              <w:rPr>
+                <w:color w:val="808080" w:themeColor="background1" w:themeShade="80"/>
+                <w:sz w:val="24"/>
+                <w:szCs w:val="26"/>
+              </w:rPr>
+              <w:br/>
+              <w:t>i efektami: animacjami dźwiękami</w:t>
+            </w:r>
+            <w:r>
+              <w:rPr>
+                <w:color w:val="808080" w:themeColor="background1" w:themeShade="80"/>
+                <w:sz w:val="24"/>
+                <w:szCs w:val="26"/>
+              </w:rPr>
+              <w:t>,</w:t>
             </w:r>
           </w:p>
         </w:tc>
@@ -895,6 +2024,319 @@
           <w:b/>
         </w:rPr>
       </w:pPr>
+    </w:p>
+    <w:p>
+      <w:pPr>
+        <w:rPr>
+          <w:rFonts w:ascii="Arial" w:hAnsi="Arial" w:cs="Arial"/>
+          <w:color w:val="222222"/>
+          <w:sz w:val="19"/>
+          <w:szCs w:val="19"/>
+        </w:rPr>
+      </w:pPr>
+      <w:r>
+        <w:rPr>
+          <w:rFonts w:ascii="Arial" w:hAnsi="Arial" w:cs="Arial"/>
+          <w:color w:val="222222"/>
+          <w:sz w:val="19"/>
+          <w:szCs w:val="19"/>
+          <w:shd w:val="clear" w:color="auto" w:fill="FFFFFF"/>
+        </w:rPr>
+        <w:lastRenderedPageBreak/>
+        <w:t>Wladca - obnizenie max zycia o 5% atak</w:t>
+      </w:r>
+      <w:r>
+        <w:rPr>
+          <w:rFonts w:ascii="Arial" w:hAnsi="Arial" w:cs="Arial"/>
+          <w:color w:val="222222"/>
+          <w:sz w:val="19"/>
+          <w:szCs w:val="19"/>
+        </w:rPr>
+        <w:br/>
+      </w:r>
+      <w:r>
+        <w:rPr>
+          <w:rFonts w:ascii="Arial" w:hAnsi="Arial" w:cs="Arial"/>
+          <w:color w:val="222222"/>
+          <w:sz w:val="19"/>
+          <w:szCs w:val="19"/>
+          <w:shd w:val="clear" w:color="auto" w:fill="FFFFFF"/>
+        </w:rPr>
+        <w:t>Zamet - 50% obrazen najsilniejszej jednostce, pojedynczy atak</w:t>
+      </w:r>
+      <w:r>
+        <w:rPr>
+          <w:rFonts w:ascii="Arial" w:hAnsi="Arial" w:cs="Arial"/>
+          <w:color w:val="222222"/>
+          <w:sz w:val="19"/>
+          <w:szCs w:val="19"/>
+        </w:rPr>
+        <w:br/>
+      </w:r>
+      <w:r>
+        <w:rPr>
+          <w:rFonts w:ascii="Arial" w:hAnsi="Arial" w:cs="Arial"/>
+          <w:color w:val="222222"/>
+          <w:sz w:val="19"/>
+          <w:szCs w:val="19"/>
+          <w:shd w:val="clear" w:color="auto" w:fill="FFFFFF"/>
+        </w:rPr>
+        <w:t>Elitarny zabójca - dekapitacja jezeli hp mniej od 15% = 100% szans trafienia</w:t>
+      </w:r>
+      <w:r>
+        <w:rPr>
+          <w:rFonts w:ascii="Arial" w:hAnsi="Arial" w:cs="Arial"/>
+          <w:color w:val="222222"/>
+          <w:sz w:val="19"/>
+          <w:szCs w:val="19"/>
+        </w:rPr>
+        <w:br/>
+      </w:r>
+      <w:r>
+        <w:rPr>
+          <w:rFonts w:ascii="Arial" w:hAnsi="Arial" w:cs="Arial"/>
+          <w:color w:val="222222"/>
+          <w:sz w:val="19"/>
+          <w:szCs w:val="19"/>
+          <w:shd w:val="clear" w:color="auto" w:fill="FFFFFF"/>
+        </w:rPr>
+        <w:t>Kamuflaz unika 1 ataku orezem</w:t>
+      </w:r>
+      <w:r>
+        <w:rPr>
+          <w:rFonts w:ascii="Arial" w:hAnsi="Arial" w:cs="Arial"/>
+          <w:color w:val="222222"/>
+          <w:sz w:val="19"/>
+          <w:szCs w:val="19"/>
+        </w:rPr>
+        <w:br/>
+      </w:r>
+      <w:r>
+        <w:rPr>
+          <w:rFonts w:ascii="Arial" w:hAnsi="Arial" w:cs="Arial"/>
+          <w:color w:val="222222"/>
+          <w:sz w:val="19"/>
+          <w:szCs w:val="19"/>
+          <w:shd w:val="clear" w:color="auto" w:fill="FFFFFF"/>
+        </w:rPr>
+        <w:t>-15% szans na trafienie, ochrona umysl, trucizny?</w:t>
+      </w:r>
+      <w:r>
+        <w:rPr>
+          <w:rFonts w:ascii="Arial" w:hAnsi="Arial" w:cs="Arial"/>
+          <w:color w:val="222222"/>
+          <w:sz w:val="19"/>
+          <w:szCs w:val="19"/>
+        </w:rPr>
+        <w:br/>
+      </w:r>
+      <w:r>
+        <w:rPr>
+          <w:rFonts w:ascii="Arial" w:hAnsi="Arial" w:cs="Arial"/>
+          <w:color w:val="222222"/>
+          <w:sz w:val="19"/>
+          <w:szCs w:val="19"/>
+          <w:shd w:val="clear" w:color="auto" w:fill="FFFFFF"/>
+        </w:rPr>
+        <w:t>Mag - Zmniejszenie obszaru ataku</w:t>
+      </w:r>
+      <w:r>
+        <w:rPr>
+          <w:rFonts w:ascii="Arial" w:hAnsi="Arial" w:cs="Arial"/>
+          <w:color w:val="222222"/>
+          <w:sz w:val="19"/>
+          <w:szCs w:val="19"/>
+        </w:rPr>
+        <w:br/>
+      </w:r>
+      <w:r>
+        <w:rPr>
+          <w:rFonts w:ascii="Arial" w:hAnsi="Arial" w:cs="Arial"/>
+          <w:color w:val="222222"/>
+          <w:sz w:val="19"/>
+          <w:szCs w:val="19"/>
+          <w:shd w:val="clear" w:color="auto" w:fill="FFFFFF"/>
+        </w:rPr>
+        <w:t>Zabójca magów</w:t>
+      </w:r>
+      <w:r>
+        <w:rPr>
+          <w:rFonts w:ascii="Arial" w:hAnsi="Arial" w:cs="Arial"/>
+          <w:color w:val="222222"/>
+          <w:sz w:val="19"/>
+          <w:szCs w:val="19"/>
+        </w:rPr>
+        <w:br/>
+      </w:r>
+      <w:r>
+        <w:rPr>
+          <w:rFonts w:ascii="Arial" w:hAnsi="Arial" w:cs="Arial"/>
+          <w:color w:val="222222"/>
+          <w:sz w:val="19"/>
+          <w:szCs w:val="19"/>
+          <w:shd w:val="clear" w:color="auto" w:fill="FFFFFF"/>
+        </w:rPr>
+        <w:t>Zmiana źródła dmg</w:t>
+      </w:r>
+      <w:r>
+        <w:rPr>
+          <w:rFonts w:ascii="Arial" w:hAnsi="Arial" w:cs="Arial"/>
+          <w:color w:val="222222"/>
+          <w:sz w:val="19"/>
+          <w:szCs w:val="19"/>
+        </w:rPr>
+        <w:br/>
+      </w:r>
+      <w:r>
+        <w:rPr>
+          <w:rFonts w:ascii="Arial" w:hAnsi="Arial" w:cs="Arial"/>
+          <w:color w:val="222222"/>
+          <w:sz w:val="19"/>
+          <w:szCs w:val="19"/>
+          <w:shd w:val="clear" w:color="auto" w:fill="FFFFFF"/>
+        </w:rPr>
+        <w:t>Tarcza - dodaje pancerza do poki sie nie zepsuje</w:t>
+      </w:r>
+      <w:r>
+        <w:rPr>
+          <w:rFonts w:ascii="Arial" w:hAnsi="Arial" w:cs="Arial"/>
+          <w:color w:val="222222"/>
+          <w:sz w:val="19"/>
+          <w:szCs w:val="19"/>
+        </w:rPr>
+        <w:br/>
+      </w:r>
+      <w:r>
+        <w:rPr>
+          <w:rFonts w:ascii="Arial" w:hAnsi="Arial" w:cs="Arial"/>
+          <w:color w:val="222222"/>
+          <w:sz w:val="19"/>
+          <w:szCs w:val="19"/>
+          <w:shd w:val="clear" w:color="auto" w:fill="FFFFFF"/>
+        </w:rPr>
+        <w:t>Kościana zbroja - dodaje pancerz wybranej jednostce</w:t>
+      </w:r>
+    </w:p>
+    <w:p>
+      <w:pPr>
+        <w:rPr>
+          <w:rFonts w:ascii="Arial" w:hAnsi="Arial" w:cs="Arial"/>
+          <w:color w:val="222222"/>
+          <w:sz w:val="19"/>
+          <w:szCs w:val="19"/>
+          <w:shd w:val="clear" w:color="auto" w:fill="FFFFFF"/>
+        </w:rPr>
+      </w:pPr>
+      <w:r>
+        <w:rPr>
+          <w:rFonts w:ascii="Arial" w:hAnsi="Arial" w:cs="Arial"/>
+          <w:color w:val="222222"/>
+          <w:sz w:val="19"/>
+          <w:szCs w:val="19"/>
+          <w:shd w:val="clear" w:color="auto" w:fill="FFFFFF"/>
+        </w:rPr>
+        <w:t>Umiejetnosc - mechanizm - zwrotny</w:t>
+      </w:r>
+      <w:r>
+        <w:rPr>
+          <w:rFonts w:ascii="Arial" w:hAnsi="Arial" w:cs="Arial"/>
+          <w:color w:val="222222"/>
+          <w:sz w:val="19"/>
+          <w:szCs w:val="19"/>
+        </w:rPr>
+        <w:br/>
+      </w:r>
+    </w:p>
+    <w:p>
+      <w:pPr>
+        <w:rPr>
+          <w:b/>
+        </w:rPr>
+      </w:pPr>
+      <w:r>
+        <w:rPr>
+          <w:rFonts w:ascii="Arial" w:hAnsi="Arial" w:cs="Arial"/>
+          <w:color w:val="222222"/>
+          <w:sz w:val="19"/>
+          <w:szCs w:val="19"/>
+          <w:shd w:val="clear" w:color="auto" w:fill="FFFFFF"/>
+        </w:rPr>
+        <w:t>Magowie - medytacja jako tryb ruchu, regeneracja many,</w:t>
+      </w:r>
+      <w:r>
+        <w:rPr>
+          <w:rStyle w:val="apple-converted-space"/>
+          <w:rFonts w:ascii="Arial" w:hAnsi="Arial" w:cs="Arial"/>
+          <w:color w:val="222222"/>
+          <w:sz w:val="19"/>
+          <w:szCs w:val="19"/>
+          <w:shd w:val="clear" w:color="auto" w:fill="FFFFFF"/>
+        </w:rPr>
+        <w:t> </w:t>
+      </w:r>
+      <w:r>
+        <w:rPr>
+          <w:rFonts w:ascii="Arial" w:hAnsi="Arial" w:cs="Arial"/>
+          <w:color w:val="222222"/>
+          <w:sz w:val="19"/>
+          <w:szCs w:val="19"/>
+        </w:rPr>
+        <w:br/>
+      </w:r>
+      <w:r>
+        <w:rPr>
+          <w:rFonts w:ascii="Arial" w:hAnsi="Arial" w:cs="Arial"/>
+          <w:color w:val="222222"/>
+          <w:sz w:val="19"/>
+          <w:szCs w:val="19"/>
+          <w:shd w:val="clear" w:color="auto" w:fill="FFFFFF"/>
+        </w:rPr>
+        <w:t>Wojownicy maja to samo, ale regeneruje sie im życie</w:t>
+      </w:r>
+      <w:r>
+        <w:rPr>
+          <w:rFonts w:ascii="Arial" w:hAnsi="Arial" w:cs="Arial"/>
+          <w:color w:val="222222"/>
+          <w:sz w:val="19"/>
+          <w:szCs w:val="19"/>
+        </w:rPr>
+        <w:br/>
+      </w:r>
+      <w:r>
+        <w:rPr>
+          <w:rFonts w:ascii="Arial" w:hAnsi="Arial" w:cs="Arial"/>
+          <w:color w:val="222222"/>
+          <w:sz w:val="19"/>
+          <w:szCs w:val="19"/>
+        </w:rPr>
+        <w:br/>
+      </w:r>
+      <w:r>
+        <w:rPr>
+          <w:rFonts w:ascii="Arial" w:hAnsi="Arial" w:cs="Arial"/>
+          <w:color w:val="222222"/>
+          <w:sz w:val="19"/>
+          <w:szCs w:val="19"/>
+          <w:shd w:val="clear" w:color="auto" w:fill="FFFFFF"/>
+        </w:rPr>
+        <w:t>Druzyny na,polu bitwy, kazda ma kapitana, przemieszczanie sie kazda,z druzyn, szyki bojowe, im mniej osob w druzynie tym mniejsze bonusy</w:t>
+      </w:r>
+      <w:r>
+        <w:rPr>
+          <w:b/>
+        </w:rPr>
+        <w:t xml:space="preserve"> </w:t>
+      </w:r>
+    </w:p>
+    <w:p>
+      <w:pPr>
+        <w:rPr>
+          <w:b/>
+        </w:rPr>
+      </w:pPr>
+      <w:r>
+        <w:t>Magowie – słabi, ich głównym zadaniem jest rzucanie czarów, ataki mało obszarowe zależne (jak i zaklęcia) od many</w:t>
+      </w:r>
       <w:r>
         <w:rPr>
           <w:b/>
@@ -1096,6 +2538,42 @@
     </w:p>
     <w:p>
       <w:pPr>
+        <w:pStyle w:val="Akapitzlist"/>
+        <w:numPr>
+          <w:ilvl w:val="0"/>
+          <w:numId w:val="3"/>
+        </w:numPr>
+      </w:pPr>
+      <w:r>
+        <w:t>Baza danych</w:t>
+      </w:r>
+    </w:p>
+    <w:p>
+      <w:pPr>
+        <w:pStyle w:val="Akapitzlist"/>
+        <w:numPr>
+          <w:ilvl w:val="1"/>
+          <w:numId w:val="3"/>
+        </w:numPr>
+      </w:pPr>
+      <w:r>
+        <w:t>pliki mapowania xml -&gt; resources</w:t>
+      </w:r>
+    </w:p>
+    <w:p>
+      <w:pPr>
+        <w:pStyle w:val="Akapitzlist"/>
+        <w:numPr>
+          <w:ilvl w:val="1"/>
+          <w:numId w:val="3"/>
+        </w:numPr>
+      </w:pPr>
+      <w:r>
+        <w:t>klasy pojo: XModel</w:t>
+      </w:r>
+    </w:p>
+    <w:p>
+      <w:pPr>
         <w:rPr>
           <w:b/>
         </w:rPr>
@@ -1121,13 +2599,19 @@
     </w:p>
     <w:p>
       <w:r>
+        <w:t>XXX</w:t>
+      </w:r>
+      <w:r>
+        <w:t xml:space="preserve"> – nie zrobione, </w:t>
+      </w:r>
+      <w:r>
         <w:rPr>
           <w:color w:val="FF0000"/>
         </w:rPr>
         <w:t>XXX</w:t>
       </w:r>
       <w:r>
-        <w:t xml:space="preserve"> – nie zrobione, </w:t>
+        <w:t xml:space="preserve"> – w trakcie, </w:t>
       </w:r>
       <w:r>
         <w:rPr>
@@ -1181,7 +2665,7 @@
         </w:numPr>
       </w:pPr>
       <w:r>
-        <w:t>Stworzenie bazy danych z informacjami o jednostkach</w:t>
+        <w:t>Podpięcie SPRINGA</w:t>
       </w:r>
     </w:p>
     <w:p>
@@ -1191,13 +2675,49 @@
           <w:ilvl w:val="1"/>
           <w:numId w:val="4"/>
         </w:numPr>
-      </w:pPr>
-      <w:r>
+        <w:rPr>
+          <w:color w:val="E36C0A" w:themeColor="accent6" w:themeShade="BF"/>
+        </w:rPr>
+      </w:pPr>
+      <w:r>
+        <w:rPr>
+          <w:color w:val="E36C0A" w:themeColor="accent6" w:themeShade="BF"/>
+        </w:rPr>
+        <w:t>Stworzenie bazy danych z informacjami o jednostkach</w:t>
+      </w:r>
+    </w:p>
+    <w:p>
+      <w:pPr>
+        <w:pStyle w:val="Akapitzlist"/>
+        <w:numPr>
+          <w:ilvl w:val="1"/>
+          <w:numId w:val="4"/>
+        </w:numPr>
+        <w:rPr>
+          <w:color w:val="FF0000"/>
+        </w:rPr>
+      </w:pPr>
+      <w:r>
+        <w:rPr>
+          <w:color w:val="FF0000"/>
+        </w:rPr>
         <w:t>Stworzenie modeli</w:t>
       </w:r>
     </w:p>
     <w:p>
       <w:pPr>
+        <w:pStyle w:val="Akapitzlist"/>
+        <w:numPr>
+          <w:ilvl w:val="1"/>
+          <w:numId w:val="4"/>
+        </w:numPr>
+      </w:pPr>
+      <w:r>
+        <w:t>uzupełnienie bazy danych</w:t>
+      </w:r>
+    </w:p>
+    <w:p>
+      <w:pPr>
         <w:spacing w:after="0" w:line="240" w:lineRule="auto"/>
       </w:pPr>
       <w:r>
@@ -1216,11 +2736,13 @@
       <w:pPr>
         <w:spacing w:after="0" w:line="240" w:lineRule="auto"/>
         <w:rPr>
+          <w:color w:val="FF0000"/>
           <w:lang w:val="en-US"/>
         </w:rPr>
       </w:pPr>
       <w:r>
         <w:rPr>
+          <w:color w:val="FF0000"/>
           <w:lang w:val="en-US"/>
         </w:rPr>
         <w:t>UNITS_SETUP</w:t>
@@ -1235,9 +2757,16 @@
       </w:pPr>
       <w:r>
         <w:rPr>
+          <w:color w:val="FF0000"/>
           <w:lang w:val="en-US"/>
         </w:rPr>
-        <w:t>Id, id_description, id_progress, id_resistances, id_attack, id_movment</w:t>
+        <w:t>Id, id_description</w:t>
+      </w:r>
+      <w:r>
+        <w:rPr>
+          <w:lang w:val="en-US"/>
+        </w:rPr>
+        <w:t>, id_progress, id_resistances, id_attack, id_movment</w:t>
       </w:r>
     </w:p>
     <w:p>
@@ -1252,11 +2781,13 @@
       <w:pPr>
         <w:spacing w:after="0" w:line="240" w:lineRule="auto"/>
         <w:rPr>
+          <w:color w:val="E36C0A" w:themeColor="accent6" w:themeShade="BF"/>
           <w:lang w:val="en-US"/>
         </w:rPr>
       </w:pPr>
       <w:r>
         <w:rPr>
+          <w:color w:val="E36C0A" w:themeColor="accent6" w:themeShade="BF"/>
           <w:lang w:val="en-US"/>
         </w:rPr>
         <w:t>UNITS_SETUP_DESCRIPTION</w:t>
@@ -1266,11 +2797,13 @@
       <w:pPr>
         <w:spacing w:after="0" w:line="240" w:lineRule="auto"/>
         <w:rPr>
+          <w:color w:val="E36C0A" w:themeColor="accent6" w:themeShade="BF"/>
           <w:lang w:val="en-US"/>
         </w:rPr>
       </w:pPr>
       <w:r>
         <w:rPr>
+          <w:color w:val="E36C0A" w:themeColor="accent6" w:themeShade="BF"/>
           <w:lang w:val="en-US"/>
         </w:rPr>
         <w:t>name, note, race, type</w:t>
@@ -1311,6 +2844,18 @@
         </w:rPr>
         <w:t>currentXp, nextLvlXp, level</w:t>
       </w:r>
+      <w:r>
+        <w:rPr>
+          <w:lang w:val="en-US"/>
+        </w:rPr>
+        <w:t>, id_</w:t>
+      </w:r>
+      <w:r>
+        <w:rPr>
+          <w:lang w:val="en-US"/>
+        </w:rPr>
+        <w:t>progress_tree</w:t>
+      </w:r>
     </w:p>
     <w:p>
       <w:pPr>
@@ -1403,6 +2948,7 @@
         <w:rPr>
           <w:lang w:val="en-US"/>
         </w:rPr>
+        <w:lastRenderedPageBreak/>
         <w:t>UNITS_SETUP_MOVEMENT</w:t>
       </w:r>
     </w:p>
@@ -1419,26 +2965,61 @@
         </w:rPr>
         <w:t>stamina, specialPoints</w:t>
       </w:r>
-      <w:r>
+    </w:p>
+    <w:p>
+      <w:pPr>
+        <w:spacing w:after="0" w:line="240" w:lineRule="auto"/>
         <w:rPr>
           <w:lang w:val="en-US"/>
         </w:rPr>
+      </w:pPr>
+    </w:p>
+    <w:p>
+      <w:pPr>
+        <w:spacing w:after="0" w:line="240" w:lineRule="auto"/>
+        <w:rPr>
+          <w:lang w:val="en-US"/>
+        </w:rPr>
+      </w:pPr>
+      <w:r>
+        <w:rPr>
+          <w:lang w:val="en-US"/>
+        </w:rPr>
+        <w:t>UNITS_SETUP_PROGRESS_TREE</w:t>
+      </w:r>
+    </w:p>
+    <w:p>
+      <w:pPr>
+        <w:spacing w:after="0" w:line="240" w:lineRule="auto"/>
+        <w:rPr>
+          <w:color w:val="FF0000"/>
+          <w:lang w:val="en-US"/>
+        </w:rPr>
+      </w:pPr>
+      <w:r>
+        <w:rPr>
+          <w:lang w:val="en-US"/>
+        </w:rPr>
+        <w:t>id_unit, id_</w:t>
+      </w:r>
+      <w:r>
+        <w:rPr>
+          <w:lang w:val="en-US"/>
+        </w:rPr>
+        <w:t>unit_</w:t>
+      </w:r>
+      <w:r>
+        <w:rPr>
+          <w:lang w:val="en-US"/>
+        </w:rPr>
+        <w:t>next_stage</w:t>
+      </w:r>
+      <w:r>
+        <w:rPr>
+          <w:color w:val="FF0000"/>
+          <w:lang w:val="en-US"/>
+        </w:rPr>
         <w:br/>
-      </w:r>
-    </w:p>
-    <w:p>
-      <w:pPr>
-        <w:rPr>
-          <w:rFonts w:eastAsiaTheme="minorHAnsi"/>
-          <w:u w:val="single"/>
-          <w:lang w:eastAsia="en-US"/>
-        </w:rPr>
-      </w:pPr>
-      <w:r>
-        <w:rPr>
-          <w:u w:val="single"/>
-        </w:rPr>
-        <w:br w:type="page"/>
       </w:r>
     </w:p>
     <w:p>
@@ -1456,7 +3037,6 @@
         <w:rPr>
           <w:u w:val="single"/>
         </w:rPr>
-        <w:lastRenderedPageBreak/>
         <w:t xml:space="preserve">SPRINT: </w:t>
       </w:r>
       <w:r>
@@ -1473,14 +3053,8 @@
           <w:ilvl w:val="1"/>
           <w:numId w:val="4"/>
         </w:numPr>
-        <w:rPr>
-          <w:color w:val="FF0000"/>
-        </w:rPr>
-      </w:pPr>
-      <w:r>
-        <w:rPr>
-          <w:color w:val="FF0000"/>
-        </w:rPr>
+      </w:pPr>
+      <w:r>
         <w:t>Refaktor – AbstractAttribute/public void update( - wywalic</w:t>
       </w:r>
     </w:p>
@@ -1493,27 +3067,23 @@
         </w:numPr>
         <w:rPr>
           <w:b/>
-          <w:color w:val="FF0000"/>
         </w:rPr>
       </w:pPr>
       <w:r>
         <w:rPr>
           <w:b/>
-          <w:color w:val="FF0000"/>
         </w:rPr>
         <w:t>Zap</w:t>
       </w:r>
       <w:r>
         <w:rPr>
           <w:b/>
-          <w:color w:val="FF0000"/>
         </w:rPr>
         <w:t>i</w:t>
       </w:r>
       <w:r>
         <w:rPr>
           <w:b/>
-          <w:color w:val="FF0000"/>
         </w:rPr>
         <w:t>sywanie jednostek w bazie danych</w:t>
       </w:r>
@@ -1525,14 +3095,8 @@
           <w:ilvl w:val="1"/>
           <w:numId w:val="4"/>
         </w:numPr>
-        <w:rPr>
-          <w:color w:val="FF0000"/>
-        </w:rPr>
-      </w:pPr>
-      <w:r>
-        <w:rPr>
-          <w:color w:val="FF0000"/>
-        </w:rPr>
+      </w:pPr>
+      <w:r>
         <w:t>Zapisywanie wartości atrybutów liczbowych jako zmiennoprzecinkowe</w:t>
       </w:r>
     </w:p>
@@ -1543,14 +3107,8 @@
           <w:ilvl w:val="2"/>
           <w:numId w:val="4"/>
         </w:numPr>
-        <w:rPr>
-          <w:color w:val="FF0000"/>
-        </w:rPr>
-      </w:pPr>
-      <w:r>
-        <w:rPr>
-          <w:color w:val="FF0000"/>
-        </w:rPr>
+      </w:pPr>
+      <w:r>
         <w:t>zmniejszy to liczbę błędów w przyszłości,</w:t>
       </w:r>
     </w:p>
@@ -1561,14 +3119,8 @@
           <w:ilvl w:val="1"/>
           <w:numId w:val="4"/>
         </w:numPr>
-        <w:rPr>
-          <w:color w:val="FF0000"/>
-        </w:rPr>
-      </w:pPr>
-      <w:r>
-        <w:rPr>
-          <w:color w:val="FF0000"/>
-        </w:rPr>
+      </w:pPr>
+      <w:r>
         <w:t>dodanie walidatorów</w:t>
       </w:r>
     </w:p>
@@ -1579,14 +3131,8 @@
           <w:ilvl w:val="1"/>
           <w:numId w:val="4"/>
         </w:numPr>
-        <w:rPr>
-          <w:color w:val="FF0000"/>
-        </w:rPr>
-      </w:pPr>
-      <w:r>
-        <w:rPr>
-          <w:color w:val="FF0000"/>
-        </w:rPr>
+      </w:pPr>
+      <w:r>
         <w:t>odporności</w:t>
       </w:r>
     </w:p>
@@ -1597,26 +3143,14 @@
           <w:ilvl w:val="2"/>
           <w:numId w:val="4"/>
         </w:numPr>
-        <w:rPr>
-          <w:color w:val="FF0000"/>
-        </w:rPr>
-      </w:pPr>
-      <w:r>
-        <w:rPr>
-          <w:color w:val="FF0000"/>
-        </w:rPr>
+      </w:pPr>
+      <w:r>
         <w:t>podpięcie generatorów zmian wartości atrybutów powiązanych</w:t>
       </w:r>
       <w:r>
-        <w:rPr>
-          <w:color w:val="FF0000"/>
-        </w:rPr>
         <w:t xml:space="preserve"> do</w:t>
       </w:r>
       <w:r>
-        <w:rPr>
-          <w:color w:val="FF0000"/>
-        </w:rPr>
         <w:t>:</w:t>
       </w:r>
     </w:p>
@@ -1627,32 +3161,17 @@
           <w:ilvl w:val="3"/>
           <w:numId w:val="4"/>
         </w:numPr>
-        <w:rPr>
-          <w:color w:val="FF0000"/>
-        </w:rPr>
-      </w:pPr>
-      <w:r>
-        <w:rPr>
-          <w:color w:val="FF0000"/>
-        </w:rPr>
+      </w:pPr>
+      <w:r>
         <w:t>procesu wczytywania dan</w:t>
       </w:r>
       <w:r>
-        <w:rPr>
-          <w:color w:val="FF0000"/>
-        </w:rPr>
         <w:t>y</w:t>
       </w:r>
       <w:r>
-        <w:rPr>
-          <w:color w:val="FF0000"/>
-        </w:rPr>
         <w:t>c</w:t>
       </w:r>
       <w:r>
-        <w:rPr>
-          <w:color w:val="FF0000"/>
-        </w:rPr>
         <w:t>h</w:t>
       </w:r>
     </w:p>
@@ -1663,14 +3182,8 @@
           <w:ilvl w:val="3"/>
           <w:numId w:val="4"/>
         </w:numPr>
-        <w:rPr>
-          <w:color w:val="FF0000"/>
-        </w:rPr>
-      </w:pPr>
-      <w:r>
-        <w:rPr>
-          <w:color w:val="FF0000"/>
-        </w:rPr>
+      </w:pPr>
+      <w:r>
         <w:t>Klas atrybutów prostych</w:t>
       </w:r>
       <w:bookmarkStart w:id="0" w:name="_GoBack"/>
@@ -1683,20 +3196,11 @@
           <w:ilvl w:val="2"/>
           <w:numId w:val="4"/>
         </w:numPr>
-        <w:rPr>
-          <w:color w:val="FF0000"/>
-        </w:rPr>
-      </w:pPr>
-      <w:r>
-        <w:rPr>
-          <w:color w:val="FF0000"/>
-        </w:rPr>
+      </w:pPr>
+      <w:r>
         <w:t>usunięcie wytrzymałosci pancerza &gt;</w:t>
       </w:r>
       <w:r>
-        <w:rPr>
-          <w:color w:val="FF0000"/>
-        </w:rPr>
         <w:t>zmiany w spec, grafach,</w:t>
       </w:r>
     </w:p>
@@ -1707,14 +3211,8 @@
           <w:ilvl w:val="1"/>
           <w:numId w:val="4"/>
         </w:numPr>
-        <w:rPr>
-          <w:color w:val="FF0000"/>
-        </w:rPr>
-      </w:pPr>
-      <w:r>
-        <w:rPr>
-          <w:color w:val="FF0000"/>
-        </w:rPr>
+      </w:pPr>
+      <w:r>
         <w:t>wartości</w:t>
       </w:r>
     </w:p>
@@ -1725,14 +3223,8 @@
           <w:ilvl w:val="2"/>
           <w:numId w:val="4"/>
         </w:numPr>
-        <w:rPr>
-          <w:color w:val="FF0000"/>
-        </w:rPr>
-      </w:pPr>
-      <w:r>
-        <w:rPr>
-          <w:color w:val="FF0000"/>
-        </w:rPr>
+      </w:pPr>
+      <w:r>
         <w:t>sprawdzanie wartości przed ustawieniem</w:t>
       </w:r>
     </w:p>
@@ -1743,14 +3235,8 @@
           <w:ilvl w:val="2"/>
           <w:numId w:val="4"/>
         </w:numPr>
-        <w:rPr>
-          <w:color w:val="FF0000"/>
-        </w:rPr>
-      </w:pPr>
-      <w:r>
-        <w:rPr>
-          <w:color w:val="FF0000"/>
-        </w:rPr>
+      </w:pPr>
+      <w:r>
         <w:t>dodanie zmniejszania poniżej 0% statystyk</w:t>
       </w:r>
     </w:p>
@@ -1761,14 +3247,8 @@
           <w:ilvl w:val="2"/>
           <w:numId w:val="4"/>
         </w:numPr>
-        <w:rPr>
-          <w:color w:val="FF0000"/>
-        </w:rPr>
-      </w:pPr>
-      <w:r>
-        <w:rPr>
-          <w:color w:val="FF0000"/>
-        </w:rPr>
+      </w:pPr>
+      <w:r>
         <w:t>każdej jednostce zapisanej w bazie dać 200%HP</w:t>
       </w:r>
     </w:p>
@@ -1779,14 +3259,8 @@
           <w:ilvl w:val="2"/>
           <w:numId w:val="4"/>
         </w:numPr>
-        <w:rPr>
-          <w:color w:val="FF0000"/>
-        </w:rPr>
-      </w:pPr>
-      <w:r>
-        <w:rPr>
-          <w:color w:val="FF0000"/>
-        </w:rPr>
+      </w:pPr>
+      <w:r>
         <w:t>stałe współczynniki przyrostu HP: wojownicy +50, magowie+30, strzelcy +40,</w:t>
       </w:r>
     </w:p>
@@ -1797,20 +3271,11 @@
           <w:ilvl w:val="1"/>
           <w:numId w:val="4"/>
         </w:numPr>
-        <w:rPr>
-          <w:color w:val="FF0000"/>
-        </w:rPr>
-      </w:pPr>
-      <w:r>
-        <w:rPr>
-          <w:color w:val="FF0000"/>
-        </w:rPr>
+      </w:pPr>
+      <w:r>
         <w:t xml:space="preserve">Refaktor - </w:t>
       </w:r>
       <w:r>
-        <w:rPr>
-          <w:color w:val="FF0000"/>
-        </w:rPr>
         <w:t xml:space="preserve">rodzaje atrybutów: </w:t>
       </w:r>
     </w:p>
@@ -1821,14 +3286,8 @@
           <w:ilvl w:val="2"/>
           <w:numId w:val="4"/>
         </w:numPr>
-        <w:rPr>
-          <w:color w:val="FF0000"/>
-        </w:rPr>
-      </w:pPr>
-      <w:r>
-        <w:rPr>
-          <w:color w:val="FF0000"/>
-        </w:rPr>
+      </w:pPr>
+      <w:r>
         <w:t xml:space="preserve">Opisowy, </w:t>
       </w:r>
     </w:p>
@@ -1839,14 +3298,8 @@
           <w:ilvl w:val="2"/>
           <w:numId w:val="4"/>
         </w:numPr>
-        <w:rPr>
-          <w:color w:val="FF0000"/>
-        </w:rPr>
-      </w:pPr>
-      <w:r>
-        <w:rPr>
-          <w:color w:val="FF0000"/>
-        </w:rPr>
+      </w:pPr>
+      <w:r>
         <w:t xml:space="preserve">Liczbowy, </w:t>
       </w:r>
     </w:p>
@@ -1857,20 +3310,11 @@
           <w:ilvl w:val="2"/>
           <w:numId w:val="4"/>
         </w:numPr>
-        <w:rPr>
-          <w:color w:val="FF0000"/>
-        </w:rPr>
-      </w:pPr>
-      <w:r>
-        <w:rPr>
-          <w:color w:val="FF0000"/>
-        </w:rPr>
+      </w:pPr>
+      <w:r>
         <w:t>Procentowy</w:t>
       </w:r>
       <w:r>
-        <w:rPr>
-          <w:color w:val="FF0000"/>
-        </w:rPr>
         <w:t>,</w:t>
       </w:r>
     </w:p>
@@ -1881,14 +3325,8 @@
           <w:ilvl w:val="1"/>
           <w:numId w:val="4"/>
         </w:numPr>
-        <w:rPr>
-          <w:color w:val="FF0000"/>
-        </w:rPr>
-      </w:pPr>
-      <w:r>
-        <w:rPr>
-          <w:color w:val="FF0000"/>
-        </w:rPr>
+      </w:pPr>
+      <w:r>
         <w:t>wczytywanie domyślnych wartości współczynników zmiany</w:t>
       </w:r>
     </w:p>
@@ -1901,13 +3339,11 @@
         </w:numPr>
         <w:rPr>
           <w:b/>
-          <w:color w:val="FF0000"/>
         </w:rPr>
       </w:pPr>
       <w:r>
         <w:rPr>
           <w:b/>
-          <w:color w:val="FF0000"/>
         </w:rPr>
         <w:t>loadAdditionalData &gt; zrobic kopiowanie atrybutu hitPoints dla maxHp</w:t>
       </w:r>
@@ -1921,13 +3357,13 @@
         </w:numPr>
         <w:rPr>
           <w:b/>
-          <w:color w:val="FF0000"/>
+          <w:strike/>
         </w:rPr>
       </w:pPr>
       <w:r>
         <w:rPr>
           <w:b/>
-          <w:color w:val="FF0000"/>
+          <w:strike/>
         </w:rPr>
         <w:t>dodanie pliku json opisującego wszystkie zależności między atrybutami</w:t>
       </w:r>
@@ -1957,14 +3393,8 @@
           <w:ilvl w:val="1"/>
           <w:numId w:val="4"/>
         </w:numPr>
-        <w:rPr>
-          <w:color w:val="FF0000"/>
-        </w:rPr>
-      </w:pPr>
-      <w:r>
-        <w:rPr>
-          <w:color w:val="FF0000"/>
-        </w:rPr>
+      </w:pPr>
+      <w:r>
         <w:t>Przy nowym poziomie powinny się zmniać wspołczynniki zmiany</w:t>
       </w:r>
     </w:p>
@@ -2104,14 +3534,8 @@
           <w:ilvl w:val="1"/>
           <w:numId w:val="4"/>
         </w:numPr>
-        <w:rPr>
-          <w:color w:val="FF0000"/>
-        </w:rPr>
-      </w:pPr>
-      <w:r>
-        <w:rPr>
-          <w:color w:val="FF0000"/>
-        </w:rPr>
+      </w:pPr>
+      <w:r>
         <w:t>Przebieg</w:t>
       </w:r>
     </w:p>
@@ -2122,14 +3546,8 @@
           <w:ilvl w:val="2"/>
           <w:numId w:val="4"/>
         </w:numPr>
-        <w:rPr>
-          <w:color w:val="FF0000"/>
-        </w:rPr>
-      </w:pPr>
-      <w:r>
-        <w:rPr>
-          <w:color w:val="FF0000"/>
-        </w:rPr>
+      </w:pPr>
+      <w:r>
         <w:t>trafi / nie trafi</w:t>
       </w:r>
     </w:p>
@@ -2140,14 +3558,8 @@
           <w:ilvl w:val="2"/>
           <w:numId w:val="4"/>
         </w:numPr>
-        <w:rPr>
-          <w:color w:val="FF0000"/>
-        </w:rPr>
-      </w:pPr>
-      <w:r>
-        <w:rPr>
-          <w:color w:val="FF0000"/>
-        </w:rPr>
+      </w:pPr>
+      <w:r>
         <w:t>sprawdź buffy chroniące</w:t>
       </w:r>
     </w:p>
@@ -2158,14 +3570,8 @@
           <w:ilvl w:val="2"/>
           <w:numId w:val="4"/>
         </w:numPr>
-        <w:rPr>
-          <w:color w:val="FF0000"/>
-        </w:rPr>
-      </w:pPr>
-      <w:r>
-        <w:rPr>
-          <w:color w:val="FF0000"/>
-        </w:rPr>
+      </w:pPr>
+      <w:r>
         <w:t>zadaj obrażenia</w:t>
       </w:r>
     </w:p>
@@ -2176,14 +3582,8 @@
           <w:ilvl w:val="2"/>
           <w:numId w:val="4"/>
         </w:numPr>
-        <w:rPr>
-          <w:color w:val="FF0000"/>
-        </w:rPr>
-      </w:pPr>
-      <w:r>
-        <w:rPr>
-          <w:color w:val="FF0000"/>
-        </w:rPr>
+      </w:pPr>
+      <w:r>
         <w:t>sprawdź życie jednostki</w:t>
       </w:r>
     </w:p>
@@ -2194,14 +3594,9 @@
           <w:ilvl w:val="2"/>
           <w:numId w:val="4"/>
         </w:numPr>
-        <w:rPr>
-          <w:color w:val="FF0000"/>
-        </w:rPr>
-      </w:pPr>
-      <w:r>
-        <w:rPr>
-          <w:color w:val="FF0000"/>
-        </w:rPr>
+      </w:pPr>
+      <w:r>
+        <w:lastRenderedPageBreak/>
         <w:t>nałóż buffy - kary</w:t>
       </w:r>
     </w:p>
@@ -2296,15 +3691,8 @@
           <w:ilvl w:val="1"/>
           <w:numId w:val="4"/>
         </w:numPr>
-        <w:rPr>
-          <w:color w:val="FF0000"/>
-        </w:rPr>
-      </w:pPr>
-      <w:r>
-        <w:rPr>
-          <w:color w:val="FF0000"/>
-        </w:rPr>
-        <w:lastRenderedPageBreak/>
+      </w:pPr>
+      <w:r>
         <w:t>Przebieg</w:t>
       </w:r>
     </w:p>
@@ -2315,14 +3703,8 @@
           <w:ilvl w:val="2"/>
           <w:numId w:val="4"/>
         </w:numPr>
-        <w:rPr>
-          <w:color w:val="FF0000"/>
-        </w:rPr>
-      </w:pPr>
-      <w:r>
-        <w:rPr>
-          <w:color w:val="FF0000"/>
-        </w:rPr>
+      </w:pPr>
+      <w:r>
         <w:t>sprawdź buffy „dobre”</w:t>
       </w:r>
     </w:p>
@@ -2333,14 +3715,8 @@
           <w:ilvl w:val="2"/>
           <w:numId w:val="4"/>
         </w:numPr>
-        <w:rPr>
-          <w:color w:val="FF0000"/>
-        </w:rPr>
-      </w:pPr>
-      <w:r>
-        <w:rPr>
-          <w:color w:val="FF0000"/>
-        </w:rPr>
+      </w:pPr>
+      <w:r>
         <w:t>... „złe”</w:t>
       </w:r>
     </w:p>
@@ -2351,14 +3727,8 @@
           <w:ilvl w:val="2"/>
           <w:numId w:val="4"/>
         </w:numPr>
-        <w:rPr>
-          <w:color w:val="FF0000"/>
-        </w:rPr>
-      </w:pPr>
-      <w:r>
-        <w:rPr>
-          <w:color w:val="FF0000"/>
-        </w:rPr>
+      </w:pPr>
+      <w:r>
         <w:t>zaznacz jednostkę,</w:t>
       </w:r>
     </w:p>
@@ -2369,14 +3739,8 @@
           <w:ilvl w:val="2"/>
           <w:numId w:val="4"/>
         </w:numPr>
-        <w:rPr>
-          <w:color w:val="FF0000"/>
-        </w:rPr>
-      </w:pPr>
-      <w:r>
-        <w:rPr>
-          <w:color w:val="FF0000"/>
-        </w:rPr>
+      </w:pPr>
+      <w:r>
         <w:t>wykonaj ruch,</w:t>
       </w:r>
     </w:p>
@@ -2451,8 +3815,14 @@
           <w:ilvl w:val="1"/>
           <w:numId w:val="1"/>
         </w:numPr>
-      </w:pPr>
-      <w:r>
+        <w:rPr>
+          <w:strike/>
+        </w:rPr>
+      </w:pPr>
+      <w:r>
+        <w:rPr>
+          <w:strike/>
+        </w:rPr>
         <w:t>Ciosy: szybki (mniejsze szanse na zasłonę/użycie um. pasywnych) i ciężki (szansa na zadanie obrażeń krytycznych)</w:t>
       </w:r>
     </w:p>
@@ -2463,8 +3833,14 @@
           <w:ilvl w:val="1"/>
           <w:numId w:val="1"/>
         </w:numPr>
-      </w:pPr>
-      <w:r>
+        <w:rPr>
+          <w:strike/>
+        </w:rPr>
+      </w:pPr>
+      <w:r>
+        <w:rPr>
+          <w:strike/>
+        </w:rPr>
         <w:t>3 tryby akcji na polu bitwy:</w:t>
       </w:r>
     </w:p>
@@ -2475,8 +3851,14 @@
           <w:ilvl w:val="2"/>
           <w:numId w:val="1"/>
         </w:numPr>
-      </w:pPr>
-      <w:r>
+        <w:rPr>
+          <w:strike/>
+        </w:rPr>
+      </w:pPr>
+      <w:r>
+        <w:rPr>
+          <w:strike/>
+        </w:rPr>
         <w:t>Pass</w:t>
       </w:r>
     </w:p>
@@ -2487,11 +3869,20 @@
           <w:ilvl w:val="2"/>
           <w:numId w:val="1"/>
         </w:numPr>
-      </w:pPr>
-      <w:r>
+        <w:rPr>
+          <w:strike/>
+        </w:rPr>
+      </w:pPr>
+      <w:r>
+        <w:rPr>
+          <w:strike/>
+        </w:rPr>
         <w:t>Ofensywny – szansa</w:t>
       </w:r>
       <w:r>
+        <w:rPr>
+          <w:strike/>
+        </w:rPr>
         <w:t xml:space="preserve"> na zadanie obrażeń krytycznych / kontratak,</w:t>
       </w:r>
     </w:p>
@@ -2502,8 +3893,14 @@
           <w:ilvl w:val="2"/>
           <w:numId w:val="1"/>
         </w:numPr>
-      </w:pPr>
-      <w:r>
+        <w:rPr>
+          <w:strike/>
+        </w:rPr>
+      </w:pPr>
+      <w:r>
+        <w:rPr>
+          <w:strike/>
+        </w:rPr>
         <w:t>Defensywny – większy % na uniknięcie obrażeń + mały % do pancerza</w:t>
       </w:r>
     </w:p>
@@ -2720,7 +4117,7 @@
   <w:abstractNum w:abstractNumId="0">
     <w:nsid w:val="02E5322F"/>
     <w:multiLevelType w:val="hybridMultilevel"/>
-    <w:tmpl w:val="23B08E0C"/>
+    <w:tmpl w:val="32123E90"/>
     <w:lvl w:ilvl="0" w:tplc="D56C4B64">
       <w:start w:val="1"/>
       <w:numFmt w:val="decimal"/>
@@ -2733,7 +4130,7 @@
         <w:b w:val="0"/>
       </w:rPr>
     </w:lvl>
-    <w:lvl w:ilvl="1" w:tplc="04150019">
+    <w:lvl w:ilvl="1" w:tplc="6662293E">
       <w:start w:val="1"/>
       <w:numFmt w:val="lowerLetter"/>
       <w:lvlText w:val="%2."/>
@@ -2741,6 +4138,9 @@
       <w:pPr>
         <w:ind w:left="1440" w:hanging="360"/>
       </w:pPr>
+      <w:rPr>
+        <w:b w:val="0"/>
+      </w:rPr>
     </w:lvl>
     <w:lvl w:ilvl="2" w:tplc="0415001B">
       <w:start w:val="1"/>
@@ -2827,8 +4227,8 @@
   <w:abstractNum w:abstractNumId="1">
     <w:nsid w:val="14886693"/>
     <w:multiLevelType w:val="hybridMultilevel"/>
-    <w:tmpl w:val="38B6201E"/>
-    <w:lvl w:ilvl="0" w:tplc="6018EDA0">
+    <w:tmpl w:val="7CA2C07A"/>
+    <w:lvl w:ilvl="0" w:tplc="A39412D0">
       <w:start w:val="1"/>
       <w:numFmt w:val="bullet"/>
       <w:lvlText w:val=""/>
@@ -2838,6 +4238,7 @@
       </w:pPr>
       <w:rPr>
         <w:rFonts w:ascii="Symbol" w:hAnsi="Symbol" w:hint="default"/>
+        <w:color w:val="auto"/>
         <w:sz w:val="24"/>
       </w:rPr>
     </w:lvl>
@@ -3730,6 +5131,30 @@
       <w:sz w:val="32"/>
     </w:rPr>
   </w:style>
+  <w:style w:type="paragraph" w:styleId="Nagwek4">
+    <w:name w:val="heading 4"/>
+    <w:basedOn w:val="Normalny"/>
+    <w:next w:val="Normalny"/>
+    <w:link w:val="Nagwek4Znak"/>
+    <w:uiPriority w:val="9"/>
+    <w:unhideWhenUsed/>
+    <w:qFormat/>
+    <w:rsid w:val="00321C5A"/>
+    <w:pPr>
+      <w:keepNext/>
+      <w:keepLines/>
+      <w:spacing w:before="200" w:after="0"/>
+      <w:outlineLvl w:val="3"/>
+    </w:pPr>
+    <w:rPr>
+      <w:rFonts w:asciiTheme="majorHAnsi" w:eastAsiaTheme="majorEastAsia" w:hAnsiTheme="majorHAnsi" w:cstheme="majorBidi"/>
+      <w:b/>
+      <w:bCs/>
+      <w:i/>
+      <w:iCs/>
+      <w:color w:val="4F81BD" w:themeColor="accent1"/>
+    </w:rPr>
+  </w:style>
   <w:style w:type="character" w:default="1" w:styleId="Domylnaczcionkaakapitu">
     <w:name w:val="Default Paragraph Font"/>
     <w:uiPriority w:val="1"/>
@@ -3816,6 +5241,7 @@
       <w:lang w:eastAsia="en-US"/>
     </w:rPr>
     <w:tblPr>
+      <w:tblInd w:w="0" w:type="dxa"/>
       <w:tblBorders>
         <w:top w:val="single" w:sz="4" w:space="0" w:color="000000" w:themeColor="text1"/>
         <w:left w:val="single" w:sz="4" w:space="0" w:color="000000" w:themeColor="text1"/>
@@ -3879,6 +5305,26 @@
     <w:uiPriority w:val="99"/>
     <w:semiHidden/>
     <w:rsid w:val="00C94758"/>
+  </w:style>
+  <w:style w:type="character" w:customStyle="1" w:styleId="apple-converted-space">
+    <w:name w:val="apple-converted-space"/>
+    <w:basedOn w:val="Domylnaczcionkaakapitu"/>
+    <w:rsid w:val="00321C5A"/>
+  </w:style>
+  <w:style w:type="character" w:customStyle="1" w:styleId="Nagwek4Znak">
+    <w:name w:val="Nagłówek 4 Znak"/>
+    <w:basedOn w:val="Domylnaczcionkaakapitu"/>
+    <w:link w:val="Nagwek4"/>
+    <w:uiPriority w:val="9"/>
+    <w:rsid w:val="00321C5A"/>
+    <w:rPr>
+      <w:rFonts w:asciiTheme="majorHAnsi" w:eastAsiaTheme="majorEastAsia" w:hAnsiTheme="majorHAnsi" w:cstheme="majorBidi"/>
+      <w:b/>
+      <w:bCs/>
+      <w:i/>
+      <w:iCs/>
+      <w:color w:val="4F81BD" w:themeColor="accent1"/>
+    </w:rPr>
   </w:style>
 </w:styles>
 </file>

</xml_diff>